<commit_message>
Archivos no utilizados eliminados
</commit_message>
<xml_diff>
--- a/Docs/Patrones _Dis.docx
+++ b/Docs/Patrones _Dis.docx
@@ -16,7 +16,7 @@
         <mc:AlternateContent>
           <mc:Choice Requires="wps">
             <w:drawing>
-              <wp:anchor distT="0" distB="0" distL="114300" distR="114300" simplePos="0" relativeHeight="251658240" behindDoc="0" locked="0" layoutInCell="1" allowOverlap="1" wp14:anchorId="2216F9EC" wp14:editId="667EA022">
+              <wp:anchor distT="0" distB="0" distL="114300" distR="114300" simplePos="0" relativeHeight="251658240" behindDoc="0" locked="0" layoutInCell="1" allowOverlap="1">
                 <wp:simplePos x="0" y="0"/>
                 <wp:positionH relativeFrom="margin">
                   <wp:align>center</wp:align>
@@ -81,7 +81,7 @@
                               <w:tblLook w:val="04A0" w:firstRow="1" w:lastRow="0" w:firstColumn="1" w:lastColumn="0" w:noHBand="0" w:noVBand="1"/>
                             </w:tblPr>
                             <w:tblGrid>
-                              <w:gridCol w:w="5550"/>
+                              <w:gridCol w:w="6122"/>
                               <w:gridCol w:w="2570"/>
                             </w:tblGrid>
                             <w:tr>
@@ -102,10 +102,10 @@
                                       <w:noProof/>
                                     </w:rPr>
                                     <w:drawing>
-                                      <wp:inline distT="0" distB="0" distL="0" distR="0" wp14:anchorId="7617D480" wp14:editId="0B402CB6">
-                                        <wp:extent cx="3065006" cy="3831336"/>
-                                        <wp:effectExtent l="0" t="0" r="2540" b="0"/>
-                                        <wp:docPr id="3" name="Imagen 3" descr="Una imagen de una carretera de curvas con árboles" title="Carretera"/>
+                                      <wp:inline distT="0" distB="0" distL="0" distR="0">
+                                        <wp:extent cx="3430900" cy="3475990"/>
+                                        <wp:effectExtent l="0" t="0" r="0" b="0"/>
+                                        <wp:docPr id="23" name="Imagen 23" descr="Patrones de Diseño Java | Udemy"/>
                                         <wp:cNvGraphicFramePr>
                                           <a:graphicFrameLocks xmlns:a="http://schemas.openxmlformats.org/drawingml/2006/main" noChangeAspect="1"/>
                                         </wp:cNvGraphicFramePr>
@@ -113,29 +113,36 @@
                                           <a:graphicData uri="http://schemas.openxmlformats.org/drawingml/2006/picture">
                                             <pic:pic xmlns:pic="http://schemas.openxmlformats.org/drawingml/2006/picture">
                                               <pic:nvPicPr>
-                                                <pic:cNvPr id="2" name="tree crop.jpg"/>
-                                                <pic:cNvPicPr/>
+                                                <pic:cNvPr id="0" name="Picture 1" descr="Patrones de Diseño Java | Udemy"/>
+                                                <pic:cNvPicPr>
+                                                  <a:picLocks noChangeAspect="1" noChangeArrowheads="1"/>
+                                                </pic:cNvPicPr>
                                               </pic:nvPicPr>
                                               <pic:blipFill>
-                                                <a:blip r:embed="rId9" cstate="print">
+                                                <a:blip r:embed="rId9">
                                                   <a:extLst>
                                                     <a:ext uri="{28A0092B-C50C-407E-A947-70E740481C1C}">
                                                       <a14:useLocalDpi xmlns:a14="http://schemas.microsoft.com/office/drawing/2010/main" val="0"/>
                                                     </a:ext>
                                                   </a:extLst>
                                                 </a:blip>
+                                                <a:srcRect/>
                                                 <a:stretch>
                                                   <a:fillRect/>
                                                 </a:stretch>
                                               </pic:blipFill>
-                                              <pic:spPr>
+                                              <pic:spPr bwMode="auto">
                                                 <a:xfrm>
                                                   <a:off x="0" y="0"/>
-                                                  <a:ext cx="3065006" cy="3831336"/>
+                                                  <a:ext cx="3455203" cy="3500613"/>
                                                 </a:xfrm>
                                                 <a:prstGeom prst="rect">
                                                   <a:avLst/>
                                                 </a:prstGeom>
+                                                <a:noFill/>
+                                                <a:ln>
+                                                  <a:noFill/>
+                                                </a:ln>
                                               </pic:spPr>
                                             </pic:pic>
                                           </a:graphicData>
@@ -158,7 +165,6 @@
                                     <w:dataBinding w:prefixMappings="xmlns:ns0='http://purl.org/dc/elements/1.1/' xmlns:ns1='http://schemas.openxmlformats.org/package/2006/metadata/core-properties' " w:xpath="/ns1:coreProperties[1]/ns0:title[1]" w:storeItemID="{6C3C8BC8-F283-45AE-878A-BAB7291924A1}"/>
                                     <w:text/>
                                   </w:sdtPr>
-                                  <w:sdtEndPr/>
                                   <w:sdtContent>
                                     <w:p>
                                       <w:pPr>
@@ -198,7 +204,6 @@
                                     <w:dataBinding w:prefixMappings="xmlns:ns0='http://purl.org/dc/elements/1.1/' xmlns:ns1='http://schemas.openxmlformats.org/package/2006/metadata/core-properties' " w:xpath="/ns1:coreProperties[1]/ns0:subject[1]" w:storeItemID="{6C3C8BC8-F283-45AE-878A-BAB7291924A1}"/>
                                     <w:text/>
                                   </w:sdtPr>
-                                  <w:sdtEndPr/>
                                   <w:sdtContent>
                                     <w:p>
                                       <w:pPr>
@@ -260,7 +265,6 @@
                                     <w:dataBinding w:prefixMappings="xmlns:ns0='http://schemas.microsoft.com/office/2006/coverPageProps' " w:xpath="/ns0:CoverPageProperties[1]/ns0:Abstract[1]" w:storeItemID="{55AF091B-3C7A-41E3-B477-F2FDAA23CFDA}"/>
                                     <w:text/>
                                   </w:sdtPr>
-                                  <w:sdtEndPr/>
                                   <w:sdtContent>
                                     <w:p>
                                       <w:pPr>
@@ -274,21 +278,7 @@
                                           <w:color w:val="000000" w:themeColor="text1"/>
                                           <w:lang w:val="es-MX"/>
                                         </w:rPr>
-                                        <w:t xml:space="preserve">Este documento contiene las especificaciones sobre la implementación de los patrones de diseño solicitados para la elaboración del proyecto integrador </w:t>
-                                      </w:r>
-                                      <w:r>
-                                        <w:rPr>
-                                          <w:color w:val="000000" w:themeColor="text1"/>
-                                          <w:lang w:val="es-MX"/>
-                                        </w:rPr>
-                                        <w:t>de</w:t>
-                                      </w:r>
-                                      <w:r>
-                                        <w:rPr>
-                                          <w:color w:val="000000" w:themeColor="text1"/>
-                                          <w:lang w:val="es-MX"/>
-                                        </w:rPr>
-                                        <w:t xml:space="preserve"> la asignatura de diseño de software.</w:t>
+                                        <w:t>Este documento contiene las especificaciones sobre la implementación de los patrones de diseño solicitados para la elaboración del proyecto integrador de la asignatura de diseño de software.</w:t>
                                       </w:r>
                                     </w:p>
                                   </w:sdtContent>
@@ -302,6 +292,14 @@
                                       <w:szCs w:val="26"/>
                                     </w:rPr>
                                   </w:pPr>
+                                  <w:r>
+                                    <w:rPr>
+                                      <w:color w:val="ED7D31" w:themeColor="accent2"/>
+                                      <w:sz w:val="26"/>
+                                      <w:szCs w:val="26"/>
+                                    </w:rPr>
+                                    <w:t>Autores:</w:t>
+                                  </w:r>
                                 </w:p>
                                 <w:p>
                                   <w:pPr>
@@ -364,7 +362,6 @@
                                       <w:dataBinding w:prefixMappings="xmlns:ns0='http://purl.org/dc/elements/1.1/' xmlns:ns1='http://schemas.openxmlformats.org/package/2006/metadata/core-properties' " w:xpath="/ns1:coreProperties[1]/ns1:category[1]" w:storeItemID="{6C3C8BC8-F283-45AE-878A-BAB7291924A1}"/>
                                       <w:text/>
                                     </w:sdtPr>
-                                    <w:sdtEndPr/>
                                     <w:sdtContent>
                                       <w:r>
                                         <w:rPr>
@@ -407,7 +404,7 @@
           </mc:Choice>
           <mc:Fallback>
             <w:pict>
-              <v:shapetype w14:anchorId="2216F9EC" id="_x0000_t202" coordsize="21600,21600" o:spt="202" path="m,l,21600r21600,l21600,xe">
+              <v:shapetype id="_x0000_t202" coordsize="21600,21600" o:spt="202" path="m,l,21600r21600,l21600,xe">
                 <v:stroke joinstyle="miter"/>
                 <v:path gradientshapeok="t" o:connecttype="rect"/>
               </v:shapetype>
@@ -430,7 +427,7 @@
                         <w:tblLook w:val="04A0" w:firstRow="1" w:lastRow="0" w:firstColumn="1" w:lastColumn="0" w:noHBand="0" w:noVBand="1"/>
                       </w:tblPr>
                       <w:tblGrid>
-                        <w:gridCol w:w="5550"/>
+                        <w:gridCol w:w="6122"/>
                         <w:gridCol w:w="2570"/>
                       </w:tblGrid>
                       <w:tr>
@@ -451,10 +448,10 @@
                                 <w:noProof/>
                               </w:rPr>
                               <w:drawing>
-                                <wp:inline distT="0" distB="0" distL="0" distR="0" wp14:anchorId="7617D480" wp14:editId="0B402CB6">
-                                  <wp:extent cx="3065006" cy="3831336"/>
-                                  <wp:effectExtent l="0" t="0" r="2540" b="0"/>
-                                  <wp:docPr id="3" name="Imagen 3" descr="Una imagen de una carretera de curvas con árboles" title="Carretera"/>
+                                <wp:inline distT="0" distB="0" distL="0" distR="0">
+                                  <wp:extent cx="3430900" cy="3475990"/>
+                                  <wp:effectExtent l="0" t="0" r="0" b="0"/>
+                                  <wp:docPr id="23" name="Imagen 23" descr="Patrones de Diseño Java | Udemy"/>
                                   <wp:cNvGraphicFramePr>
                                     <a:graphicFrameLocks xmlns:a="http://schemas.openxmlformats.org/drawingml/2006/main" noChangeAspect="1"/>
                                   </wp:cNvGraphicFramePr>
@@ -462,29 +459,36 @@
                                     <a:graphicData uri="http://schemas.openxmlformats.org/drawingml/2006/picture">
                                       <pic:pic xmlns:pic="http://schemas.openxmlformats.org/drawingml/2006/picture">
                                         <pic:nvPicPr>
-                                          <pic:cNvPr id="2" name="tree crop.jpg"/>
-                                          <pic:cNvPicPr/>
+                                          <pic:cNvPr id="0" name="Picture 1" descr="Patrones de Diseño Java | Udemy"/>
+                                          <pic:cNvPicPr>
+                                            <a:picLocks noChangeAspect="1" noChangeArrowheads="1"/>
+                                          </pic:cNvPicPr>
                                         </pic:nvPicPr>
                                         <pic:blipFill>
-                                          <a:blip r:embed="rId9" cstate="print">
+                                          <a:blip r:embed="rId9">
                                             <a:extLst>
                                               <a:ext uri="{28A0092B-C50C-407E-A947-70E740481C1C}">
                                                 <a14:useLocalDpi xmlns:a14="http://schemas.microsoft.com/office/drawing/2010/main" val="0"/>
                                               </a:ext>
                                             </a:extLst>
                                           </a:blip>
+                                          <a:srcRect/>
                                           <a:stretch>
                                             <a:fillRect/>
                                           </a:stretch>
                                         </pic:blipFill>
-                                        <pic:spPr>
+                                        <pic:spPr bwMode="auto">
                                           <a:xfrm>
                                             <a:off x="0" y="0"/>
-                                            <a:ext cx="3065006" cy="3831336"/>
+                                            <a:ext cx="3455203" cy="3500613"/>
                                           </a:xfrm>
                                           <a:prstGeom prst="rect">
                                             <a:avLst/>
                                           </a:prstGeom>
+                                          <a:noFill/>
+                                          <a:ln>
+                                            <a:noFill/>
+                                          </a:ln>
                                         </pic:spPr>
                                       </pic:pic>
                                     </a:graphicData>
@@ -507,7 +511,6 @@
                               <w:dataBinding w:prefixMappings="xmlns:ns0='http://purl.org/dc/elements/1.1/' xmlns:ns1='http://schemas.openxmlformats.org/package/2006/metadata/core-properties' " w:xpath="/ns1:coreProperties[1]/ns0:title[1]" w:storeItemID="{6C3C8BC8-F283-45AE-878A-BAB7291924A1}"/>
                               <w:text/>
                             </w:sdtPr>
-                            <w:sdtEndPr/>
                             <w:sdtContent>
                               <w:p>
                                 <w:pPr>
@@ -547,7 +550,6 @@
                               <w:dataBinding w:prefixMappings="xmlns:ns0='http://purl.org/dc/elements/1.1/' xmlns:ns1='http://schemas.openxmlformats.org/package/2006/metadata/core-properties' " w:xpath="/ns1:coreProperties[1]/ns0:subject[1]" w:storeItemID="{6C3C8BC8-F283-45AE-878A-BAB7291924A1}"/>
                               <w:text/>
                             </w:sdtPr>
-                            <w:sdtEndPr/>
                             <w:sdtContent>
                               <w:p>
                                 <w:pPr>
@@ -609,7 +611,6 @@
                               <w:dataBinding w:prefixMappings="xmlns:ns0='http://schemas.microsoft.com/office/2006/coverPageProps' " w:xpath="/ns0:CoverPageProperties[1]/ns0:Abstract[1]" w:storeItemID="{55AF091B-3C7A-41E3-B477-F2FDAA23CFDA}"/>
                               <w:text/>
                             </w:sdtPr>
-                            <w:sdtEndPr/>
                             <w:sdtContent>
                               <w:p>
                                 <w:pPr>
@@ -623,21 +624,7 @@
                                     <w:color w:val="000000" w:themeColor="text1"/>
                                     <w:lang w:val="es-MX"/>
                                   </w:rPr>
-                                  <w:t xml:space="preserve">Este documento contiene las especificaciones sobre la implementación de los patrones de diseño solicitados para la elaboración del proyecto integrador </w:t>
-                                </w:r>
-                                <w:r>
-                                  <w:rPr>
-                                    <w:color w:val="000000" w:themeColor="text1"/>
-                                    <w:lang w:val="es-MX"/>
-                                  </w:rPr>
-                                  <w:t>de</w:t>
-                                </w:r>
-                                <w:r>
-                                  <w:rPr>
-                                    <w:color w:val="000000" w:themeColor="text1"/>
-                                    <w:lang w:val="es-MX"/>
-                                  </w:rPr>
-                                  <w:t xml:space="preserve"> la asignatura de diseño de software.</w:t>
+                                  <w:t>Este documento contiene las especificaciones sobre la implementación de los patrones de diseño solicitados para la elaboración del proyecto integrador de la asignatura de diseño de software.</w:t>
                                 </w:r>
                               </w:p>
                             </w:sdtContent>
@@ -651,6 +638,14 @@
                                 <w:szCs w:val="26"/>
                               </w:rPr>
                             </w:pPr>
+                            <w:r>
+                              <w:rPr>
+                                <w:color w:val="ED7D31" w:themeColor="accent2"/>
+                                <w:sz w:val="26"/>
+                                <w:szCs w:val="26"/>
+                              </w:rPr>
+                              <w:t>Autores:</w:t>
+                            </w:r>
                           </w:p>
                           <w:p>
                             <w:pPr>
@@ -713,7 +708,6 @@
                                 <w:dataBinding w:prefixMappings="xmlns:ns0='http://purl.org/dc/elements/1.1/' xmlns:ns1='http://schemas.openxmlformats.org/package/2006/metadata/core-properties' " w:xpath="/ns1:coreProperties[1]/ns1:category[1]" w:storeItemID="{6C3C8BC8-F283-45AE-878A-BAB7291924A1}"/>
                                 <w:text/>
                               </w:sdtPr>
-                              <w:sdtEndPr/>
                               <w:sdtContent>
                                 <w:r>
                                   <w:rPr>
@@ -812,6 +806,7 @@
         <w:p>
           <w:pPr>
             <w:pStyle w:val="TtuloTDC"/>
+            <w:jc w:val="center"/>
             <w:rPr>
               <w:lang w:val="es-MX"/>
             </w:rPr>
@@ -832,6 +827,7 @@
             <w:rPr>
               <w:rFonts w:eastAsiaTheme="minorEastAsia"/>
               <w:noProof/>
+              <w:lang w:val="es-MX" w:eastAsia="es-MX"/>
             </w:rPr>
           </w:pPr>
           <w:r>
@@ -852,14 +848,30 @@
             </w:rPr>
             <w:fldChar w:fldCharType="separate"/>
           </w:r>
-          <w:hyperlink w:anchor="_Toc42604759" w:history="1">
+          <w:hyperlink w:anchor="_Toc42673732" w:history="1">
             <w:r>
               <w:rPr>
                 <w:rStyle w:val="Hipervnculo"/>
                 <w:noProof/>
                 <w:lang w:val="es-MX"/>
               </w:rPr>
-              <w:t>Patrón de diseño: Decorator.</w:t>
+              <w:t>Patrón de diseño: Decora</w:t>
+            </w:r>
+            <w:r>
+              <w:rPr>
+                <w:rStyle w:val="Hipervnculo"/>
+                <w:noProof/>
+                <w:lang w:val="es-MX"/>
+              </w:rPr>
+              <w:t>t</w:t>
+            </w:r>
+            <w:r>
+              <w:rPr>
+                <w:rStyle w:val="Hipervnculo"/>
+                <w:noProof/>
+                <w:lang w:val="es-MX"/>
+              </w:rPr>
+              <w:t>or.</w:t>
             </w:r>
             <w:r>
               <w:rPr>
@@ -880,7 +892,7 @@
                 <w:noProof/>
                 <w:webHidden/>
               </w:rPr>
-              <w:instrText xml:space="preserve"> PAGEREF _Toc42604759 \h </w:instrText>
+              <w:instrText xml:space="preserve"> PAGEREF _Toc42673732 \h </w:instrText>
             </w:r>
             <w:r>
               <w:rPr>
@@ -920,9 +932,10 @@
             <w:rPr>
               <w:rFonts w:eastAsiaTheme="minorEastAsia"/>
               <w:noProof/>
+              <w:lang w:val="es-MX" w:eastAsia="es-MX"/>
             </w:rPr>
           </w:pPr>
-          <w:hyperlink w:anchor="_Toc42604760" w:history="1">
+          <w:hyperlink w:anchor="_Toc42673733" w:history="1">
             <w:r>
               <w:rPr>
                 <w:rStyle w:val="Hipervnculo"/>
@@ -950,7 +963,7 @@
                 <w:noProof/>
                 <w:webHidden/>
               </w:rPr>
-              <w:instrText xml:space="preserve"> PAGEREF _Toc42604760 \h </w:instrText>
+              <w:instrText xml:space="preserve"> PAGEREF _Toc42673733 \h </w:instrText>
             </w:r>
             <w:r>
               <w:rPr>
@@ -990,16 +1003,17 @@
             <w:rPr>
               <w:rFonts w:eastAsiaTheme="minorEastAsia"/>
               <w:noProof/>
+              <w:lang w:val="es-MX" w:eastAsia="es-MX"/>
             </w:rPr>
           </w:pPr>
-          <w:hyperlink w:anchor="_Toc42604761" w:history="1">
+          <w:hyperlink w:anchor="_Toc42673734" w:history="1">
             <w:r>
               <w:rPr>
                 <w:rStyle w:val="Hipervnculo"/>
                 <w:noProof/>
                 <w:lang w:val="es-MX"/>
               </w:rPr>
-              <w:t>Patrón de diseño: Abstract factory.</w:t>
+              <w:t>Patrón de diseño: Abstract Factory.</w:t>
             </w:r>
             <w:r>
               <w:rPr>
@@ -1020,7 +1034,7 @@
                 <w:noProof/>
                 <w:webHidden/>
               </w:rPr>
-              <w:instrText xml:space="preserve"> PAGEREF _Toc42604761 \h </w:instrText>
+              <w:instrText xml:space="preserve"> PAGEREF _Toc42673734 \h </w:instrText>
             </w:r>
             <w:r>
               <w:rPr>
@@ -1060,9 +1074,10 @@
             <w:rPr>
               <w:rFonts w:eastAsiaTheme="minorEastAsia"/>
               <w:noProof/>
+              <w:lang w:val="es-MX" w:eastAsia="es-MX"/>
             </w:rPr>
           </w:pPr>
-          <w:hyperlink w:anchor="_Toc42604762" w:history="1">
+          <w:hyperlink w:anchor="_Toc42673735" w:history="1">
             <w:r>
               <w:rPr>
                 <w:rStyle w:val="Hipervnculo"/>
@@ -1090,7 +1105,7 @@
                 <w:noProof/>
                 <w:webHidden/>
               </w:rPr>
-              <w:instrText xml:space="preserve"> PAGEREF _Toc42604762 \h </w:instrText>
+              <w:instrText xml:space="preserve"> PAGEREF _Toc42673735 \h </w:instrText>
             </w:r>
             <w:r>
               <w:rPr>
@@ -1130,9 +1145,10 @@
             <w:rPr>
               <w:rFonts w:eastAsiaTheme="minorEastAsia"/>
               <w:noProof/>
+              <w:lang w:val="es-MX" w:eastAsia="es-MX"/>
             </w:rPr>
           </w:pPr>
-          <w:hyperlink w:anchor="_Toc42604763" w:history="1">
+          <w:hyperlink w:anchor="_Toc42673736" w:history="1">
             <w:r>
               <w:rPr>
                 <w:rStyle w:val="Hipervnculo"/>
@@ -1160,7 +1176,7 @@
                 <w:noProof/>
                 <w:webHidden/>
               </w:rPr>
-              <w:instrText xml:space="preserve"> PAGEREF _Toc42604763 \h </w:instrText>
+              <w:instrText xml:space="preserve"> PAGEREF _Toc42673736 \h </w:instrText>
             </w:r>
             <w:r>
               <w:rPr>
@@ -1200,9 +1216,10 @@
             <w:rPr>
               <w:rFonts w:eastAsiaTheme="minorEastAsia"/>
               <w:noProof/>
+              <w:lang w:val="es-MX" w:eastAsia="es-MX"/>
             </w:rPr>
           </w:pPr>
-          <w:hyperlink w:anchor="_Toc42604764" w:history="1">
+          <w:hyperlink w:anchor="_Toc42673737" w:history="1">
             <w:r>
               <w:rPr>
                 <w:rStyle w:val="Hipervnculo"/>
@@ -1230,7 +1247,7 @@
                 <w:noProof/>
                 <w:webHidden/>
               </w:rPr>
-              <w:instrText xml:space="preserve"> PAGEREF _Toc42604764 \h </w:instrText>
+              <w:instrText xml:space="preserve"> PAGEREF _Toc42673737 \h </w:instrText>
             </w:r>
             <w:r>
               <w:rPr>
@@ -1291,7 +1308,7 @@
           <w:lang w:val="es-MX"/>
         </w:rPr>
       </w:pPr>
-      <w:bookmarkStart w:id="0" w:name="_Toc42604759"/>
+      <w:bookmarkStart w:id="0" w:name="_Toc42673732"/>
       <w:r>
         <w:rPr>
           <w:lang w:val="es-MX"/>
@@ -1329,7 +1346,7 @@
         <mc:AlternateContent>
           <mc:Choice Requires="wps">
             <w:drawing>
-              <wp:anchor distT="0" distB="0" distL="114300" distR="114300" simplePos="0" relativeHeight="251670528" behindDoc="0" locked="0" layoutInCell="1" allowOverlap="1" wp14:anchorId="22D22A8B" wp14:editId="73B6E970">
+              <wp:anchor distT="0" distB="0" distL="114300" distR="114300" simplePos="0" relativeHeight="251670528" behindDoc="0" locked="0" layoutInCell="1" allowOverlap="1">
                 <wp:simplePos x="0" y="0"/>
                 <wp:positionH relativeFrom="column">
                   <wp:posOffset>0</wp:posOffset>
@@ -1518,7 +1535,7 @@
           <w:lang w:val="es-MX"/>
         </w:rPr>
         <w:drawing>
-          <wp:anchor distT="0" distB="0" distL="114300" distR="114300" simplePos="0" relativeHeight="251668480" behindDoc="1" locked="0" layoutInCell="1" allowOverlap="1" wp14:anchorId="4B2670D0" wp14:editId="1CC2B09C">
+          <wp:anchor distT="0" distB="0" distL="114300" distR="114300" simplePos="0" relativeHeight="251668480" behindDoc="1" locked="0" layoutInCell="1" allowOverlap="1">
             <wp:simplePos x="0" y="0"/>
             <wp:positionH relativeFrom="margin">
               <wp:align>center</wp:align>
@@ -1604,7 +1621,7 @@
         <mc:AlternateContent>
           <mc:Choice Requires="wps">
             <w:drawing>
-              <wp:anchor distT="0" distB="0" distL="114300" distR="114300" simplePos="0" relativeHeight="251672576" behindDoc="0" locked="0" layoutInCell="1" allowOverlap="1" wp14:anchorId="73FE0A5D" wp14:editId="73E08CBD">
+              <wp:anchor distT="0" distB="0" distL="114300" distR="114300" simplePos="0" relativeHeight="251672576" behindDoc="0" locked="0" layoutInCell="1" allowOverlap="1">
                 <wp:simplePos x="0" y="0"/>
                 <wp:positionH relativeFrom="column">
                   <wp:posOffset>299720</wp:posOffset>
@@ -1761,7 +1778,7 @@
           <w:lang w:val="es-MX"/>
         </w:rPr>
         <w:drawing>
-          <wp:anchor distT="0" distB="0" distL="114300" distR="114300" simplePos="0" relativeHeight="251665408" behindDoc="0" locked="0" layoutInCell="1" allowOverlap="1" wp14:anchorId="088431B7" wp14:editId="5273E11E">
+          <wp:anchor distT="0" distB="0" distL="114300" distR="114300" simplePos="0" relativeHeight="251665408" behindDoc="0" locked="0" layoutInCell="1" allowOverlap="1">
             <wp:simplePos x="0" y="0"/>
             <wp:positionH relativeFrom="margin">
               <wp:posOffset>299720</wp:posOffset>
@@ -1912,7 +1929,7 @@
       </w:pPr>
       <w:bookmarkStart w:id="1" w:name="_Toc42419383"/>
       <w:bookmarkStart w:id="2" w:name="_Toc42419548"/>
-      <w:bookmarkStart w:id="3" w:name="_Toc42604760"/>
+      <w:bookmarkStart w:id="3" w:name="_Toc42673733"/>
       <w:r>
         <w:rPr>
           <w:lang w:val="es-MX"/>
@@ -1952,7 +1969,7 @@
         <mc:AlternateContent>
           <mc:Choice Requires="wps">
             <w:drawing>
-              <wp:anchor distT="0" distB="0" distL="114300" distR="114300" simplePos="0" relativeHeight="251675648" behindDoc="0" locked="0" layoutInCell="1" allowOverlap="1" wp14:anchorId="4290191C" wp14:editId="2D201F84">
+              <wp:anchor distT="0" distB="0" distL="114300" distR="114300" simplePos="0" relativeHeight="251675648" behindDoc="0" locked="0" layoutInCell="1" allowOverlap="1">
                 <wp:simplePos x="0" y="0"/>
                 <wp:positionH relativeFrom="column">
                   <wp:posOffset>1150620</wp:posOffset>
@@ -2141,7 +2158,7 @@
           <w:lang w:val="es-MX"/>
         </w:rPr>
         <w:drawing>
-          <wp:anchor distT="0" distB="0" distL="114300" distR="114300" simplePos="0" relativeHeight="251673600" behindDoc="0" locked="0" layoutInCell="1" allowOverlap="1" wp14:anchorId="4465C459" wp14:editId="0F2A696B">
+          <wp:anchor distT="0" distB="0" distL="114300" distR="114300" simplePos="0" relativeHeight="251673600" behindDoc="0" locked="0" layoutInCell="1" allowOverlap="1">
             <wp:simplePos x="0" y="0"/>
             <wp:positionH relativeFrom="margin">
               <wp:align>center</wp:align>
@@ -2218,7 +2235,7 @@
         <mc:AlternateContent>
           <mc:Choice Requires="wps">
             <w:drawing>
-              <wp:anchor distT="0" distB="0" distL="114300" distR="114300" simplePos="0" relativeHeight="251678720" behindDoc="0" locked="0" layoutInCell="1" allowOverlap="1" wp14:anchorId="691AF49A" wp14:editId="4A26A3C4">
+              <wp:anchor distT="0" distB="0" distL="114300" distR="114300" simplePos="0" relativeHeight="251678720" behindDoc="0" locked="0" layoutInCell="1" allowOverlap="1">
                 <wp:simplePos x="0" y="0"/>
                 <wp:positionH relativeFrom="column">
                   <wp:posOffset>148590</wp:posOffset>
@@ -2435,7 +2452,7 @@
           <w:lang w:val="es-MX"/>
         </w:rPr>
         <w:drawing>
-          <wp:anchor distT="0" distB="0" distL="114300" distR="114300" simplePos="0" relativeHeight="251676672" behindDoc="0" locked="0" layoutInCell="1" allowOverlap="1" wp14:anchorId="47657EA7" wp14:editId="1BB8AE74">
+          <wp:anchor distT="0" distB="0" distL="114300" distR="114300" simplePos="0" relativeHeight="251676672" behindDoc="0" locked="0" layoutInCell="1" allowOverlap="1">
             <wp:simplePos x="0" y="0"/>
             <wp:positionH relativeFrom="margin">
               <wp:align>center</wp:align>
@@ -2515,13 +2532,7 @@
         <w:rPr>
           <w:lang w:val="es-MX"/>
         </w:rPr>
-        <w:t>Observaciones</w:t>
-      </w:r>
-      <w:r>
-        <w:rPr>
-          <w:lang w:val="es-MX"/>
-        </w:rPr>
-        <w:t>:</w:t>
+        <w:t>Observaciones:</w:t>
       </w:r>
     </w:p>
     <w:p>
@@ -2576,7 +2587,7 @@
           <w:lang w:val="es-MX"/>
         </w:rPr>
       </w:pPr>
-      <w:bookmarkStart w:id="6" w:name="_Toc42604761"/>
+      <w:bookmarkStart w:id="6" w:name="_Toc42673734"/>
       <w:r>
         <w:rPr>
           <w:lang w:val="es-MX"/>
@@ -2596,19 +2607,7 @@
         <w:rPr>
           <w:lang w:val="es-MX"/>
         </w:rPr>
-        <w:t xml:space="preserve"> </w:t>
-      </w:r>
-      <w:r>
-        <w:rPr>
-          <w:lang w:val="es-MX"/>
-        </w:rPr>
-        <w:t>F</w:t>
-      </w:r>
-      <w:r>
-        <w:rPr>
-          <w:lang w:val="es-MX"/>
-        </w:rPr>
-        <w:t>actory</w:t>
+        <w:t xml:space="preserve"> Factory</w:t>
       </w:r>
       <w:bookmarkEnd w:id="4"/>
       <w:bookmarkEnd w:id="5"/>
@@ -2634,7 +2633,7 @@
         <mc:AlternateContent>
           <mc:Choice Requires="wps">
             <w:drawing>
-              <wp:anchor distT="0" distB="0" distL="114300" distR="114300" simplePos="0" relativeHeight="251682816" behindDoc="0" locked="0" layoutInCell="1" allowOverlap="1" wp14:anchorId="3F478091" wp14:editId="77C9E360">
+              <wp:anchor distT="0" distB="0" distL="114300" distR="114300" simplePos="0" relativeHeight="251682816" behindDoc="0" locked="0" layoutInCell="1" allowOverlap="1">
                 <wp:simplePos x="0" y="0"/>
                 <wp:positionH relativeFrom="column">
                   <wp:posOffset>1178560</wp:posOffset>
@@ -2859,7 +2858,7 @@
           <w:lang w:val="es-MX"/>
         </w:rPr>
         <w:drawing>
-          <wp:anchor distT="0" distB="0" distL="114300" distR="114300" simplePos="0" relativeHeight="251662336" behindDoc="0" locked="0" layoutInCell="1" allowOverlap="1" wp14:anchorId="17094D31" wp14:editId="06F91B77">
+          <wp:anchor distT="0" distB="0" distL="114300" distR="114300" simplePos="0" relativeHeight="251662336" behindDoc="0" locked="0" layoutInCell="1" allowOverlap="1">
             <wp:simplePos x="0" y="0"/>
             <wp:positionH relativeFrom="margin">
               <wp:align>center</wp:align>
@@ -2942,7 +2941,7 @@
           <w:lang w:val="es-MX"/>
         </w:rPr>
         <w:drawing>
-          <wp:anchor distT="0" distB="0" distL="114300" distR="114300" simplePos="0" relativeHeight="251679744" behindDoc="0" locked="0" layoutInCell="1" allowOverlap="1" wp14:anchorId="559D41A2" wp14:editId="1C2E92C5">
+          <wp:anchor distT="0" distB="0" distL="114300" distR="114300" simplePos="0" relativeHeight="251679744" behindDoc="0" locked="0" layoutInCell="1" allowOverlap="1">
             <wp:simplePos x="0" y="0"/>
             <wp:positionH relativeFrom="margin">
               <wp:posOffset>1245870</wp:posOffset>
@@ -3010,7 +3009,7 @@
         <mc:AlternateContent>
           <mc:Choice Requires="wps">
             <w:drawing>
-              <wp:anchor distT="0" distB="0" distL="114300" distR="114300" simplePos="0" relativeHeight="251684864" behindDoc="0" locked="0" layoutInCell="1" allowOverlap="1" wp14:anchorId="3D962666" wp14:editId="5BFC306E">
+              <wp:anchor distT="0" distB="0" distL="114300" distR="114300" simplePos="0" relativeHeight="251684864" behindDoc="0" locked="0" layoutInCell="1" allowOverlap="1">
                 <wp:simplePos x="0" y="0"/>
                 <wp:positionH relativeFrom="column">
                   <wp:posOffset>790575</wp:posOffset>
@@ -3086,19 +3085,7 @@
                               <w:rPr>
                                 <w:lang w:val="es-MX"/>
                               </w:rPr>
-                              <w:t>. Diagrama de secuencia para la creación de</w:t>
-                            </w:r>
-                            <w:r>
-                              <w:rPr>
-                                <w:lang w:val="es-MX"/>
-                              </w:rPr>
-                              <w:t xml:space="preserve"> las tiendas en el sistema</w:t>
-                            </w:r>
-                            <w:r>
-                              <w:rPr>
-                                <w:lang w:val="es-MX"/>
-                              </w:rPr>
-                              <w:t>.</w:t>
+                              <w:t>. Diagrama de secuencia para la creación de las tiendas en el sistema.</w:t>
                             </w:r>
                           </w:p>
                         </w:txbxContent>
@@ -3210,13 +3197,7 @@
         <w:rPr>
           <w:lang w:val="es-MX"/>
         </w:rPr>
-        <w:t>Observaciones</w:t>
-      </w:r>
-      <w:r>
-        <w:rPr>
-          <w:lang w:val="es-MX"/>
-        </w:rPr>
-        <w:t>:</w:t>
+        <w:t>Observaciones:</w:t>
       </w:r>
     </w:p>
     <w:p>
@@ -3232,13 +3213,7 @@
         <w:rPr>
           <w:lang w:val="es-MX"/>
         </w:rPr>
-        <w:t xml:space="preserve">Este patrón de diseño nos facilita mucho la creación de familias de objectos. Para esta situación en particular en la que tenemos objetos que no dependen entre sí, la creación de este conjunto de tiendas </w:t>
-      </w:r>
-      <w:r>
-        <w:rPr>
-          <w:lang w:val="es-MX"/>
-        </w:rPr>
-        <w:t>es muy sencilla.</w:t>
+        <w:t>Este patrón de diseño nos facilita mucho la creación de familias de objectos. Para esta situación en particular en la que tenemos objetos que no dependen entre sí, la creación de este conjunto de tiendas es muy sencilla.</w:t>
       </w:r>
     </w:p>
     <w:p>
@@ -3262,7 +3237,7 @@
           <w:lang w:val="es-MX"/>
         </w:rPr>
       </w:pPr>
-      <w:bookmarkStart w:id="9" w:name="_Toc42604762"/>
+      <w:bookmarkStart w:id="9" w:name="_Toc42673735"/>
       <w:r>
         <w:rPr>
           <w:lang w:val="es-MX"/>
@@ -3301,7 +3276,7 @@
         <mc:AlternateContent>
           <mc:Choice Requires="wps">
             <w:drawing>
-              <wp:anchor distT="0" distB="0" distL="114300" distR="114300" simplePos="0" relativeHeight="251687936" behindDoc="0" locked="0" layoutInCell="1" allowOverlap="1" wp14:anchorId="617E56BE" wp14:editId="2BCADA0E">
+              <wp:anchor distT="0" distB="0" distL="114300" distR="114300" simplePos="0" relativeHeight="251687936" behindDoc="0" locked="0" layoutInCell="1" allowOverlap="1">
                 <wp:simplePos x="0" y="0"/>
                 <wp:positionH relativeFrom="column">
                   <wp:posOffset>1406856</wp:posOffset>
@@ -3496,7 +3471,7 @@
           <w:lang w:val="es-MX"/>
         </w:rPr>
         <w:drawing>
-          <wp:anchor distT="0" distB="0" distL="114300" distR="114300" simplePos="0" relativeHeight="251685888" behindDoc="0" locked="0" layoutInCell="1" allowOverlap="1" wp14:anchorId="18C9B03C" wp14:editId="1A338D70">
+          <wp:anchor distT="0" distB="0" distL="114300" distR="114300" simplePos="0" relativeHeight="251685888" behindDoc="0" locked="0" layoutInCell="1" allowOverlap="1">
             <wp:simplePos x="0" y="0"/>
             <wp:positionH relativeFrom="margin">
               <wp:align>center</wp:align>
@@ -3579,7 +3554,7 @@
         <mc:AlternateContent>
           <mc:Choice Requires="wps">
             <w:drawing>
-              <wp:anchor distT="0" distB="0" distL="114300" distR="114300" simplePos="0" relativeHeight="251701248" behindDoc="0" locked="0" layoutInCell="1" allowOverlap="1" wp14:anchorId="09890F61" wp14:editId="6E4067D9">
+              <wp:anchor distT="0" distB="0" distL="114300" distR="114300" simplePos="0" relativeHeight="251701248" behindDoc="0" locked="0" layoutInCell="1" allowOverlap="1">
                 <wp:simplePos x="0" y="0"/>
                 <wp:positionH relativeFrom="column">
                   <wp:posOffset>371475</wp:posOffset>
@@ -3736,7 +3711,7 @@
           <w:lang w:val="es-MX"/>
         </w:rPr>
         <w:drawing>
-          <wp:anchor distT="0" distB="0" distL="114300" distR="114300" simplePos="0" relativeHeight="251688960" behindDoc="0" locked="0" layoutInCell="1" allowOverlap="1" wp14:anchorId="1F066F5F" wp14:editId="0E89EDB1">
+          <wp:anchor distT="0" distB="0" distL="114300" distR="114300" simplePos="0" relativeHeight="251688960" behindDoc="0" locked="0" layoutInCell="1" allowOverlap="1">
             <wp:simplePos x="0" y="0"/>
             <wp:positionH relativeFrom="margin">
               <wp:align>center</wp:align>
@@ -3813,7 +3788,7 @@
           <w:lang w:val="es-MX"/>
         </w:rPr>
       </w:pPr>
-      <w:bookmarkStart w:id="12" w:name="_Toc42604763"/>
+      <w:bookmarkStart w:id="12" w:name="_Toc42673736"/>
       <w:r>
         <w:rPr>
           <w:lang w:val="es-MX"/>
@@ -3853,7 +3828,7 @@
         <mc:AlternateContent>
           <mc:Choice Requires="wps">
             <w:drawing>
-              <wp:anchor distT="0" distB="0" distL="114300" distR="114300" simplePos="0" relativeHeight="251693056" behindDoc="0" locked="0" layoutInCell="1" allowOverlap="1" wp14:anchorId="6C8D51E3" wp14:editId="0D73281F">
+              <wp:anchor distT="0" distB="0" distL="114300" distR="114300" simplePos="0" relativeHeight="251693056" behindDoc="0" locked="0" layoutInCell="1" allowOverlap="1">
                 <wp:simplePos x="0" y="0"/>
                 <wp:positionH relativeFrom="column">
                   <wp:posOffset>1047750</wp:posOffset>
@@ -4042,7 +4017,7 @@
           <w:lang w:val="es-MX"/>
         </w:rPr>
         <w:drawing>
-          <wp:anchor distT="0" distB="0" distL="114300" distR="114300" simplePos="0" relativeHeight="251663360" behindDoc="0" locked="0" layoutInCell="1" allowOverlap="1" wp14:anchorId="4A494770" wp14:editId="7AE1274D">
+          <wp:anchor distT="0" distB="0" distL="114300" distR="114300" simplePos="0" relativeHeight="251663360" behindDoc="0" locked="0" layoutInCell="1" allowOverlap="1">
             <wp:simplePos x="0" y="0"/>
             <wp:positionH relativeFrom="margin">
               <wp:align>center</wp:align>
@@ -4135,7 +4110,7 @@
           <w:lang w:val="es-MX"/>
         </w:rPr>
         <w:drawing>
-          <wp:inline distT="0" distB="0" distL="0" distR="0" wp14:anchorId="2EB3D6F4" wp14:editId="07DC1AD6">
+          <wp:inline distT="0" distB="0" distL="0" distR="0">
             <wp:extent cx="5943600" cy="3598545"/>
             <wp:effectExtent l="0" t="0" r="0" b="1905"/>
             <wp:docPr id="11" name="Imagen 11"/>
@@ -4216,19 +4191,7 @@
         <w:rPr>
           <w:lang w:val="es-MX"/>
         </w:rPr>
-        <w:t>. Diagrama de secuencia para las acciones que se desencadenan cuando se añade un artículo al carrito</w:t>
-      </w:r>
-      <w:r>
-        <w:rPr>
-          <w:lang w:val="es-MX"/>
-        </w:rPr>
-        <w:t xml:space="preserve"> de compras</w:t>
-      </w:r>
-      <w:r>
-        <w:rPr>
-          <w:lang w:val="es-MX"/>
-        </w:rPr>
-        <w:t>.</w:t>
+        <w:t>. Diagrama de secuencia para las acciones que se desencadenan cuando se añade un artículo al carrito de compras.</w:t>
       </w:r>
     </w:p>
     <w:p>
@@ -4259,7 +4222,7 @@
         <mc:AlternateContent>
           <mc:Choice Requires="wps">
             <w:drawing>
-              <wp:anchor distT="0" distB="0" distL="114300" distR="114300" simplePos="0" relativeHeight="251705344" behindDoc="0" locked="0" layoutInCell="1" allowOverlap="1" wp14:anchorId="087A9778" wp14:editId="43A41158">
+              <wp:anchor distT="0" distB="0" distL="114300" distR="114300" simplePos="0" relativeHeight="251705344" behindDoc="0" locked="0" layoutInCell="1" allowOverlap="1">
                 <wp:simplePos x="0" y="0"/>
                 <wp:positionH relativeFrom="column">
                   <wp:posOffset>-496570</wp:posOffset>
@@ -4416,7 +4379,7 @@
           <w:lang w:val="es-MX"/>
         </w:rPr>
         <w:drawing>
-          <wp:anchor distT="0" distB="0" distL="114300" distR="114300" simplePos="0" relativeHeight="251702272" behindDoc="0" locked="0" layoutInCell="1" allowOverlap="1" wp14:anchorId="395B6983" wp14:editId="44FC6D84">
+          <wp:anchor distT="0" distB="0" distL="114300" distR="114300" simplePos="0" relativeHeight="251702272" behindDoc="0" locked="0" layoutInCell="1" allowOverlap="1">
             <wp:simplePos x="0" y="0"/>
             <wp:positionH relativeFrom="margin">
               <wp:align>center</wp:align>
@@ -4542,13 +4505,7 @@
         <w:rPr>
           <w:lang w:val="es-MX"/>
         </w:rPr>
-        <w:t>,</w:t>
-      </w:r>
-      <w:r>
-        <w:rPr>
-          <w:lang w:val="es-MX"/>
-        </w:rPr>
-        <w:t xml:space="preserve"> nos permite actualizar elementos visuales que representan al carrito.</w:t>
+        <w:t>, nos permite actualizar elementos visuales que representan al carrito.</w:t>
       </w:r>
     </w:p>
     <w:p>
@@ -4571,7 +4528,7 @@
           <w:lang w:val="es-MX"/>
         </w:rPr>
       </w:pPr>
-      <w:bookmarkStart w:id="15" w:name="_Toc42604764"/>
+      <w:bookmarkStart w:id="15" w:name="_Toc42673737"/>
       <w:r>
         <w:rPr>
           <w:lang w:val="es-MX"/>
@@ -4611,7 +4568,7 @@
         <mc:AlternateContent>
           <mc:Choice Requires="wps">
             <w:drawing>
-              <wp:anchor distT="0" distB="0" distL="114300" distR="114300" simplePos="0" relativeHeight="251707392" behindDoc="0" locked="0" layoutInCell="1" allowOverlap="1" wp14:anchorId="45A37596" wp14:editId="670DF11E">
+              <wp:anchor distT="0" distB="0" distL="114300" distR="114300" simplePos="0" relativeHeight="251707392" behindDoc="0" locked="0" layoutInCell="1" allowOverlap="1">
                 <wp:simplePos x="0" y="0"/>
                 <wp:positionH relativeFrom="column">
                   <wp:posOffset>1113155</wp:posOffset>
@@ -4800,7 +4757,7 @@
           <w:lang w:val="es-MX"/>
         </w:rPr>
         <w:drawing>
-          <wp:anchor distT="0" distB="0" distL="114300" distR="114300" simplePos="0" relativeHeight="251664384" behindDoc="0" locked="0" layoutInCell="1" allowOverlap="1" wp14:anchorId="42F58DEB" wp14:editId="3E62F24B">
+          <wp:anchor distT="0" distB="0" distL="114300" distR="114300" simplePos="0" relativeHeight="251664384" behindDoc="0" locked="0" layoutInCell="1" allowOverlap="1">
             <wp:simplePos x="0" y="0"/>
             <wp:positionH relativeFrom="margin">
               <wp:posOffset>1113155</wp:posOffset>
@@ -4883,7 +4840,7 @@
         <mc:AlternateContent>
           <mc:Choice Requires="wps">
             <w:drawing>
-              <wp:anchor distT="0" distB="0" distL="114300" distR="114300" simplePos="0" relativeHeight="251709440" behindDoc="0" locked="0" layoutInCell="1" allowOverlap="1" wp14:anchorId="08775CD4" wp14:editId="5DE0A3C2">
+              <wp:anchor distT="0" distB="0" distL="114300" distR="114300" simplePos="0" relativeHeight="251709440" behindDoc="0" locked="0" layoutInCell="1" allowOverlap="1">
                 <wp:simplePos x="0" y="0"/>
                 <wp:positionH relativeFrom="column">
                   <wp:posOffset>866775</wp:posOffset>
@@ -5040,7 +4997,7 @@
           <w:lang w:val="es-MX"/>
         </w:rPr>
         <w:drawing>
-          <wp:anchor distT="0" distB="0" distL="114300" distR="114300" simplePos="0" relativeHeight="251680768" behindDoc="0" locked="0" layoutInCell="1" allowOverlap="1" wp14:anchorId="717DE51F" wp14:editId="2C7EF75B">
+          <wp:anchor distT="0" distB="0" distL="114300" distR="114300" simplePos="0" relativeHeight="251680768" behindDoc="0" locked="0" layoutInCell="1" allowOverlap="1">
             <wp:simplePos x="0" y="0"/>
             <wp:positionH relativeFrom="margin">
               <wp:align>center</wp:align>
@@ -5121,13 +5078,7 @@
         <w:rPr>
           <w:lang w:val="es-MX"/>
         </w:rPr>
-        <w:t>Observaciones</w:t>
-      </w:r>
-      <w:r>
-        <w:rPr>
-          <w:lang w:val="es-MX"/>
-        </w:rPr>
-        <w:t>:</w:t>
+        <w:t>Observaciones:</w:t>
       </w:r>
     </w:p>
     <w:p>
@@ -5141,13 +5092,7 @@
         <w:rPr>
           <w:lang w:val="es-MX"/>
         </w:rPr>
-        <w:t xml:space="preserve">Este patrón de diseño no solo se usa en este contexto específico del sistema, </w:t>
-      </w:r>
-      <w:r>
-        <w:rPr>
-          <w:lang w:val="es-MX"/>
-        </w:rPr>
-        <w:t xml:space="preserve">sino también para mandar notificaciones entre ventanas para responder de cierta manera ante las acciones del usuario; dibujar el estado del carrito en pantalla según los cambios que se hagan dentro de él, o simples acciones internas que se realizan dentro de las tablas para actualizar los datos. </w:t>
+        <w:t xml:space="preserve">Este patrón de diseño no solo se usa en este contexto específico del sistema, sino también para mandar notificaciones entre ventanas para responder de cierta manera ante las acciones del usuario; dibujar el estado del carrito en pantalla según los cambios que se hagan dentro de él, o simples acciones internas que se realizan dentro de las tablas para actualizar los datos. </w:t>
       </w:r>
     </w:p>
     <w:sectPr>

</xml_diff>

<commit_message>
Algunos docs y diagramas modificados
</commit_message>
<xml_diff>
--- a/Docs/Patrones _Dis.docx
+++ b/Docs/Patrones _Dis.docx
@@ -16,7 +16,7 @@
         <mc:AlternateContent>
           <mc:Choice Requires="wps">
             <w:drawing>
-              <wp:anchor distT="0" distB="0" distL="114300" distR="114300" simplePos="0" relativeHeight="251658240" behindDoc="0" locked="0" layoutInCell="1" allowOverlap="1" wp14:anchorId="420CE52B" wp14:editId="03C068E8">
+              <wp:anchor distT="0" distB="0" distL="114300" distR="114300" simplePos="0" relativeHeight="251658240" behindDoc="0" locked="0" layoutInCell="1" allowOverlap="1">
                 <wp:simplePos x="0" y="0"/>
                 <wp:positionH relativeFrom="margin">
                   <wp:align>center</wp:align>
@@ -102,7 +102,7 @@
                                       <w:noProof/>
                                     </w:rPr>
                                     <w:drawing>
-                                      <wp:inline distT="0" distB="0" distL="0" distR="0" wp14:anchorId="7F7A0AD9" wp14:editId="07FF2F48">
+                                      <wp:inline distT="0" distB="0" distL="0" distR="0">
                                         <wp:extent cx="3430900" cy="3475990"/>
                                         <wp:effectExtent l="0" t="0" r="0" b="0"/>
                                         <wp:docPr id="23" name="Imagen 23" descr="Patrones de Diseño Java | Udemy"/>
@@ -165,7 +165,6 @@
                                     <w:dataBinding w:prefixMappings="xmlns:ns0='http://purl.org/dc/elements/1.1/' xmlns:ns1='http://schemas.openxmlformats.org/package/2006/metadata/core-properties' " w:xpath="/ns1:coreProperties[1]/ns0:title[1]" w:storeItemID="{6C3C8BC8-F283-45AE-878A-BAB7291924A1}"/>
                                     <w:text/>
                                   </w:sdtPr>
-                                  <w:sdtEndPr/>
                                   <w:sdtContent>
                                     <w:p>
                                       <w:pPr>
@@ -205,7 +204,6 @@
                                     <w:dataBinding w:prefixMappings="xmlns:ns0='http://purl.org/dc/elements/1.1/' xmlns:ns1='http://schemas.openxmlformats.org/package/2006/metadata/core-properties' " w:xpath="/ns1:coreProperties[1]/ns0:subject[1]" w:storeItemID="{6C3C8BC8-F283-45AE-878A-BAB7291924A1}"/>
                                     <w:text/>
                                   </w:sdtPr>
-                                  <w:sdtEndPr/>
                                   <w:sdtContent>
                                     <w:p>
                                       <w:pPr>
@@ -267,7 +265,6 @@
                                     <w:dataBinding w:prefixMappings="xmlns:ns0='http://schemas.microsoft.com/office/2006/coverPageProps' " w:xpath="/ns0:CoverPageProperties[1]/ns0:Abstract[1]" w:storeItemID="{55AF091B-3C7A-41E3-B477-F2FDAA23CFDA}"/>
                                     <w:text/>
                                   </w:sdtPr>
-                                  <w:sdtEndPr/>
                                   <w:sdtContent>
                                     <w:p>
                                       <w:pPr>
@@ -281,14 +278,7 @@
                                           <w:color w:val="000000" w:themeColor="text1"/>
                                           <w:lang w:val="es-MX"/>
                                         </w:rPr>
-                                        <w:t xml:space="preserve">Este documento contiene las especificaciones sobre la implementación de los patrones de diseño solicitados para la elaboración del proyecto integrador de la </w:t>
-                                      </w:r>
-                                      <w:r>
-                                        <w:rPr>
-                                          <w:color w:val="000000" w:themeColor="text1"/>
-                                          <w:lang w:val="es-MX"/>
-                                        </w:rPr>
-                                        <w:t>asignatura de diseño de software.</w:t>
+                                        <w:t>Este documento contiene las especificaciones sobre la implementación de los patrones de diseño solicitados para la elaboración del proyecto integrador de la asignatura de diseño de software.</w:t>
                                       </w:r>
                                     </w:p>
                                   </w:sdtContent>
@@ -395,7 +385,6 @@
                                       <w:dataBinding w:prefixMappings="xmlns:ns0='http://purl.org/dc/elements/1.1/' xmlns:ns1='http://schemas.openxmlformats.org/package/2006/metadata/core-properties' " w:xpath="/ns1:coreProperties[1]/ns1:category[1]" w:storeItemID="{6C3C8BC8-F283-45AE-878A-BAB7291924A1}"/>
                                       <w:text/>
                                     </w:sdtPr>
-                                    <w:sdtEndPr/>
                                     <w:sdtContent>
                                       <w:r>
                                         <w:rPr>
@@ -438,7 +427,7 @@
           </mc:Choice>
           <mc:Fallback>
             <w:pict>
-              <v:shapetype w14:anchorId="420CE52B" id="_x0000_t202" coordsize="21600,21600" o:spt="202" path="m,l,21600r21600,l21600,xe">
+              <v:shapetype id="_x0000_t202" coordsize="21600,21600" o:spt="202" path="m,l,21600r21600,l21600,xe">
                 <v:stroke joinstyle="miter"/>
                 <v:path gradientshapeok="t" o:connecttype="rect"/>
               </v:shapetype>
@@ -482,7 +471,7 @@
                                 <w:noProof/>
                               </w:rPr>
                               <w:drawing>
-                                <wp:inline distT="0" distB="0" distL="0" distR="0" wp14:anchorId="7F7A0AD9" wp14:editId="07FF2F48">
+                                <wp:inline distT="0" distB="0" distL="0" distR="0">
                                   <wp:extent cx="3430900" cy="3475990"/>
                                   <wp:effectExtent l="0" t="0" r="0" b="0"/>
                                   <wp:docPr id="23" name="Imagen 23" descr="Patrones de Diseño Java | Udemy"/>
@@ -545,7 +534,6 @@
                               <w:dataBinding w:prefixMappings="xmlns:ns0='http://purl.org/dc/elements/1.1/' xmlns:ns1='http://schemas.openxmlformats.org/package/2006/metadata/core-properties' " w:xpath="/ns1:coreProperties[1]/ns0:title[1]" w:storeItemID="{6C3C8BC8-F283-45AE-878A-BAB7291924A1}"/>
                               <w:text/>
                             </w:sdtPr>
-                            <w:sdtEndPr/>
                             <w:sdtContent>
                               <w:p>
                                 <w:pPr>
@@ -585,7 +573,6 @@
                               <w:dataBinding w:prefixMappings="xmlns:ns0='http://purl.org/dc/elements/1.1/' xmlns:ns1='http://schemas.openxmlformats.org/package/2006/metadata/core-properties' " w:xpath="/ns1:coreProperties[1]/ns0:subject[1]" w:storeItemID="{6C3C8BC8-F283-45AE-878A-BAB7291924A1}"/>
                               <w:text/>
                             </w:sdtPr>
-                            <w:sdtEndPr/>
                             <w:sdtContent>
                               <w:p>
                                 <w:pPr>
@@ -647,7 +634,6 @@
                               <w:dataBinding w:prefixMappings="xmlns:ns0='http://schemas.microsoft.com/office/2006/coverPageProps' " w:xpath="/ns0:CoverPageProperties[1]/ns0:Abstract[1]" w:storeItemID="{55AF091B-3C7A-41E3-B477-F2FDAA23CFDA}"/>
                               <w:text/>
                             </w:sdtPr>
-                            <w:sdtEndPr/>
                             <w:sdtContent>
                               <w:p>
                                 <w:pPr>
@@ -661,14 +647,7 @@
                                     <w:color w:val="000000" w:themeColor="text1"/>
                                     <w:lang w:val="es-MX"/>
                                   </w:rPr>
-                                  <w:t xml:space="preserve">Este documento contiene las especificaciones sobre la implementación de los patrones de diseño solicitados para la elaboración del proyecto integrador de la </w:t>
-                                </w:r>
-                                <w:r>
-                                  <w:rPr>
-                                    <w:color w:val="000000" w:themeColor="text1"/>
-                                    <w:lang w:val="es-MX"/>
-                                  </w:rPr>
-                                  <w:t>asignatura de diseño de software.</w:t>
+                                  <w:t>Este documento contiene las especificaciones sobre la implementación de los patrones de diseño solicitados para la elaboración del proyecto integrador de la asignatura de diseño de software.</w:t>
                                 </w:r>
                               </w:p>
                             </w:sdtContent>
@@ -775,7 +754,6 @@
                                 <w:dataBinding w:prefixMappings="xmlns:ns0='http://purl.org/dc/elements/1.1/' xmlns:ns1='http://schemas.openxmlformats.org/package/2006/metadata/core-properties' " w:xpath="/ns1:coreProperties[1]/ns1:category[1]" w:storeItemID="{6C3C8BC8-F283-45AE-878A-BAB7291924A1}"/>
                                 <w:text/>
                               </w:sdtPr>
-                              <w:sdtEndPr/>
                               <w:sdtContent>
                                 <w:r>
                                   <w:rPr>
@@ -1065,15 +1043,7 @@
                 <w:noProof/>
                 <w:lang w:val="es-MX"/>
               </w:rPr>
-              <w:t>Patrón</w:t>
-            </w:r>
-            <w:r>
-              <w:rPr>
-                <w:rStyle w:val="Hipervnculo"/>
-                <w:noProof/>
-                <w:lang w:val="es-MX"/>
-              </w:rPr>
-              <w:t xml:space="preserve"> de diseño: Abstract Factory.</w:t>
+              <w:t>Patrón de diseño: Abstract Factory.</w:t>
             </w:r>
             <w:r>
               <w:rPr>
@@ -1392,7 +1362,7 @@
         <mc:AlternateContent>
           <mc:Choice Requires="wps">
             <w:drawing>
-              <wp:anchor distT="0" distB="0" distL="114300" distR="114300" simplePos="0" relativeHeight="251670528" behindDoc="0" locked="0" layoutInCell="1" allowOverlap="1" wp14:anchorId="07854E4C" wp14:editId="20196E10">
+              <wp:anchor distT="0" distB="0" distL="114300" distR="114300" simplePos="0" relativeHeight="251670528" behindDoc="0" locked="0" layoutInCell="1" allowOverlap="1">
                 <wp:simplePos x="0" y="0"/>
                 <wp:positionH relativeFrom="column">
                   <wp:posOffset>0</wp:posOffset>
@@ -1501,7 +1471,7 @@
           </mc:Choice>
           <mc:Fallback>
             <w:pict>
-              <v:shape w14:anchorId="07854E4C" id="Cuadro de texto 7" o:spid="_x0000_s1027" type="#_x0000_t202" style="position:absolute;margin-left:0;margin-top:194.15pt;width:468pt;height:.05pt;z-index:251670528;visibility:visible;mso-wrap-style:square;mso-wrap-distance-left:9pt;mso-wrap-distance-top:0;mso-wrap-distance-right:9pt;mso-wrap-distance-bottom:0;mso-position-horizontal:absolute;mso-position-horizontal-relative:text;mso-position-vertical:absolute;mso-position-vertical-relative:text;v-text-anchor:top" o:gfxdata="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" stroked="f">
+              <v:shape id="Cuadro de texto 7" o:spid="_x0000_s1027" type="#_x0000_t202" style="position:absolute;margin-left:0;margin-top:194.15pt;width:468pt;height:.05pt;z-index:251670528;visibility:visible;mso-wrap-style:square;mso-wrap-distance-left:9pt;mso-wrap-distance-top:0;mso-wrap-distance-right:9pt;mso-wrap-distance-bottom:0;mso-position-horizontal:absolute;mso-position-horizontal-relative:text;mso-position-vertical:absolute;mso-position-vertical-relative:text;v-text-anchor:top" o:gfxdata="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" stroked="f">
                 <v:textbox style="mso-fit-shape-to-text:t" inset="0,0,0,0">
                   <w:txbxContent>
                     <w:p>
@@ -1577,7 +1547,7 @@
           <w:lang w:val="es-MX"/>
         </w:rPr>
         <w:drawing>
-          <wp:anchor distT="0" distB="0" distL="114300" distR="114300" simplePos="0" relativeHeight="251668480" behindDoc="1" locked="0" layoutInCell="1" allowOverlap="1" wp14:anchorId="0AA014FD" wp14:editId="3A51D1BA">
+          <wp:anchor distT="0" distB="0" distL="114300" distR="114300" simplePos="0" relativeHeight="251668480" behindDoc="1" locked="0" layoutInCell="1" allowOverlap="1">
             <wp:simplePos x="0" y="0"/>
             <wp:positionH relativeFrom="margin">
               <wp:align>center</wp:align>
@@ -1663,7 +1633,7 @@
         <mc:AlternateContent>
           <mc:Choice Requires="wps">
             <w:drawing>
-              <wp:anchor distT="0" distB="0" distL="114300" distR="114300" simplePos="0" relativeHeight="251672576" behindDoc="0" locked="0" layoutInCell="1" allowOverlap="1" wp14:anchorId="6FE79FAA" wp14:editId="23E52775">
+              <wp:anchor distT="0" distB="0" distL="114300" distR="114300" simplePos="0" relativeHeight="251672576" behindDoc="0" locked="0" layoutInCell="1" allowOverlap="1">
                 <wp:simplePos x="0" y="0"/>
                 <wp:positionH relativeFrom="column">
                   <wp:posOffset>299720</wp:posOffset>
@@ -1758,7 +1728,7 @@
           </mc:Choice>
           <mc:Fallback>
             <w:pict>
-              <v:shape w14:anchorId="6FE79FAA" id="Cuadro de texto 1" o:spid="_x0000_s1028" type="#_x0000_t202" style="position:absolute;margin-left:23.6pt;margin-top:263.6pt;width:420.9pt;height:.05pt;z-index:251672576;visibility:visible;mso-wrap-style:square;mso-wrap-distance-left:9pt;mso-wrap-distance-top:0;mso-wrap-distance-right:9pt;mso-wrap-distance-bottom:0;mso-position-horizontal:absolute;mso-position-horizontal-relative:text;mso-position-vertical:absolute;mso-position-vertical-relative:text;v-text-anchor:top" o:gfxdata="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" stroked="f">
+              <v:shape id="Cuadro de texto 1" o:spid="_x0000_s1028" type="#_x0000_t202" style="position:absolute;margin-left:23.6pt;margin-top:263.6pt;width:420.9pt;height:.05pt;z-index:251672576;visibility:visible;mso-wrap-style:square;mso-wrap-distance-left:9pt;mso-wrap-distance-top:0;mso-wrap-distance-right:9pt;mso-wrap-distance-bottom:0;mso-position-horizontal:absolute;mso-position-horizontal-relative:text;mso-position-vertical:absolute;mso-position-vertical-relative:text;v-text-anchor:top" o:gfxdata="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" stroked="f">
                 <v:textbox style="mso-fit-shape-to-text:t" inset="0,0,0,0">
                   <w:txbxContent>
                     <w:p>
@@ -1820,7 +1790,7 @@
           <w:lang w:val="es-MX"/>
         </w:rPr>
         <w:drawing>
-          <wp:anchor distT="0" distB="0" distL="114300" distR="114300" simplePos="0" relativeHeight="251665408" behindDoc="0" locked="0" layoutInCell="1" allowOverlap="1" wp14:anchorId="29278028" wp14:editId="6B6C5166">
+          <wp:anchor distT="0" distB="0" distL="114300" distR="114300" simplePos="0" relativeHeight="251665408" behindDoc="0" locked="0" layoutInCell="1" allowOverlap="1">
             <wp:simplePos x="0" y="0"/>
             <wp:positionH relativeFrom="margin">
               <wp:posOffset>299720</wp:posOffset>
@@ -1949,15 +1919,7 @@
           <w:szCs w:val="20"/>
           <w:lang w:val="es-MX"/>
         </w:rPr>
-        <w:t xml:space="preserve"> nos es muy útil para crear paquetes de artículos e incluso paquetes de paquetes, ya que cada paquete es un artículo. De igual forma, el precio para un paquete se pu</w:t>
-      </w:r>
-      <w:r>
-        <w:rPr>
-          <w:sz w:val="20"/>
-          <w:szCs w:val="20"/>
-          <w:lang w:val="es-MX"/>
-        </w:rPr>
-        <w:t>ede calcular de una manera muy sencilla siguiendo el diseño que este patrón nos ofrece.</w:t>
+        <w:t xml:space="preserve"> nos es muy útil para crear paquetes de artículos e incluso paquetes de paquetes, ya que cada paquete es un artículo. De igual forma, el precio para un paquete se puede calcular de una manera muy sencilla siguiendo el diseño que este patrón nos ofrece.</w:t>
       </w:r>
       <w:r>
         <w:rPr>
@@ -2009,7 +1971,7 @@
         <mc:AlternateContent>
           <mc:Choice Requires="wps">
             <w:drawing>
-              <wp:anchor distT="0" distB="0" distL="114300" distR="114300" simplePos="0" relativeHeight="251675648" behindDoc="0" locked="0" layoutInCell="1" allowOverlap="1" wp14:anchorId="357BB236" wp14:editId="65709AB4">
+              <wp:anchor distT="0" distB="0" distL="114300" distR="114300" simplePos="0" relativeHeight="251675648" behindDoc="0" locked="0" layoutInCell="1" allowOverlap="1">
                 <wp:simplePos x="0" y="0"/>
                 <wp:positionH relativeFrom="column">
                   <wp:posOffset>1150620</wp:posOffset>
@@ -2118,7 +2080,7 @@
           </mc:Choice>
           <mc:Fallback>
             <w:pict>
-              <v:shape w14:anchorId="357BB236" id="Cuadro de texto 4" o:spid="_x0000_s1029" type="#_x0000_t202" style="position:absolute;margin-left:90.6pt;margin-top:162.3pt;width:286.8pt;height:.05pt;z-index:251675648;visibility:visible;mso-wrap-style:square;mso-wrap-distance-left:9pt;mso-wrap-distance-top:0;mso-wrap-distance-right:9pt;mso-wrap-distance-bottom:0;mso-position-horizontal:absolute;mso-position-horizontal-relative:text;mso-position-vertical:absolute;mso-position-vertical-relative:text;v-text-anchor:top" o:gfxdata="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" stroked="f">
+              <v:shape id="Cuadro de texto 4" o:spid="_x0000_s1029" type="#_x0000_t202" style="position:absolute;margin-left:90.6pt;margin-top:162.3pt;width:286.8pt;height:.05pt;z-index:251675648;visibility:visible;mso-wrap-style:square;mso-wrap-distance-left:9pt;mso-wrap-distance-top:0;mso-wrap-distance-right:9pt;mso-wrap-distance-bottom:0;mso-position-horizontal:absolute;mso-position-horizontal-relative:text;mso-position-vertical:absolute;mso-position-vertical-relative:text;v-text-anchor:top" o:gfxdata="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" stroked="f">
                 <v:textbox style="mso-fit-shape-to-text:t" inset="0,0,0,0">
                   <w:txbxContent>
                     <w:p>
@@ -2194,7 +2156,7 @@
           <w:lang w:val="es-MX"/>
         </w:rPr>
         <w:drawing>
-          <wp:anchor distT="0" distB="0" distL="114300" distR="114300" simplePos="0" relativeHeight="251673600" behindDoc="0" locked="0" layoutInCell="1" allowOverlap="1" wp14:anchorId="2BEBEA78" wp14:editId="148ED9D5">
+          <wp:anchor distT="0" distB="0" distL="114300" distR="114300" simplePos="0" relativeHeight="251673600" behindDoc="0" locked="0" layoutInCell="1" allowOverlap="1">
             <wp:simplePos x="0" y="0"/>
             <wp:positionH relativeFrom="margin">
               <wp:align>center</wp:align>
@@ -2271,7 +2233,7 @@
         <mc:AlternateContent>
           <mc:Choice Requires="wps">
             <w:drawing>
-              <wp:anchor distT="0" distB="0" distL="114300" distR="114300" simplePos="0" relativeHeight="251678720" behindDoc="0" locked="0" layoutInCell="1" allowOverlap="1" wp14:anchorId="47478ADC" wp14:editId="1EA6E288">
+              <wp:anchor distT="0" distB="0" distL="114300" distR="114300" simplePos="0" relativeHeight="251678720" behindDoc="0" locked="0" layoutInCell="1" allowOverlap="1">
                 <wp:simplePos x="0" y="0"/>
                 <wp:positionH relativeFrom="column">
                   <wp:posOffset>148590</wp:posOffset>
@@ -2380,7 +2342,7 @@
           </mc:Choice>
           <mc:Fallback>
             <w:pict>
-              <v:shape w14:anchorId="47478ADC" id="Cuadro de texto 19" o:spid="_x0000_s1030" type="#_x0000_t202" style="position:absolute;margin-left:11.7pt;margin-top:264.85pt;width:444.65pt;height:.05pt;z-index:251678720;visibility:visible;mso-wrap-style:square;mso-wrap-distance-left:9pt;mso-wrap-distance-top:0;mso-wrap-distance-right:9pt;mso-wrap-distance-bottom:0;mso-position-horizontal:absolute;mso-position-horizontal-relative:text;mso-position-vertical:absolute;mso-position-vertical-relative:text;v-text-anchor:top" o:gfxdata="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" stroked="f">
+              <v:shape id="Cuadro de texto 19" o:spid="_x0000_s1030" type="#_x0000_t202" style="position:absolute;margin-left:11.7pt;margin-top:264.85pt;width:444.65pt;height:.05pt;z-index:251678720;visibility:visible;mso-wrap-style:square;mso-wrap-distance-left:9pt;mso-wrap-distance-top:0;mso-wrap-distance-right:9pt;mso-wrap-distance-bottom:0;mso-position-horizontal:absolute;mso-position-horizontal-relative:text;mso-position-vertical:absolute;mso-position-vertical-relative:text;v-text-anchor:top" o:gfxdata="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" stroked="f">
                 <v:textbox style="mso-fit-shape-to-text:t" inset="0,0,0,0">
                   <w:txbxContent>
                     <w:p>
@@ -2456,7 +2418,7 @@
           <w:lang w:val="es-MX"/>
         </w:rPr>
         <w:drawing>
-          <wp:anchor distT="0" distB="0" distL="114300" distR="114300" simplePos="0" relativeHeight="251676672" behindDoc="0" locked="0" layoutInCell="1" allowOverlap="1" wp14:anchorId="034D2F43" wp14:editId="431AC520">
+          <wp:anchor distT="0" distB="0" distL="114300" distR="114300" simplePos="0" relativeHeight="251676672" behindDoc="0" locked="0" layoutInCell="1" allowOverlap="1">
             <wp:simplePos x="0" y="0"/>
             <wp:positionH relativeFrom="margin">
               <wp:align>center</wp:align>
@@ -2564,13 +2526,7 @@
         <w:rPr>
           <w:lang w:val="es-MX"/>
         </w:rPr>
-        <w:t>&lt;T&gt; son utilizados para recorrer una colección de elementos en</w:t>
-      </w:r>
-      <w:r>
-        <w:rPr>
-          <w:lang w:val="es-MX"/>
-        </w:rPr>
-        <w:t xml:space="preserve"> algún orden no especificado. Para nuestro caso, estos objectos se usan para iterar sobre algún conjunto de datos (clientes o artículos) y posteriormente ir mostrándolos en pantalla (tablas o listas).</w:t>
+        <w:t>&lt;T&gt; son utilizados para recorrer una colección de elementos en algún orden no especificado. Para nuestro caso, estos objectos se usan para iterar sobre algún conjunto de datos (clientes o artículos) y posteriormente ir mostrándolos en pantalla (tablas o listas).</w:t>
       </w:r>
     </w:p>
     <w:p>
@@ -2622,208 +2578,26 @@
       </w:pPr>
       <w:r>
         <w:rPr>
+          <w:lang w:val="es-MX"/>
+        </w:rPr>
+        <w:t>Diagrama de clases:</w:t>
+      </w:r>
+    </w:p>
+    <w:p>
+      <w:pPr>
+        <w:keepNext/>
+        <w:jc w:val="center"/>
+      </w:pPr>
+      <w:r>
+        <w:rPr>
           <w:noProof/>
-        </w:rPr>
-        <mc:AlternateContent>
-          <mc:Choice Requires="wps">
-            <w:drawing>
-              <wp:anchor distT="0" distB="0" distL="114300" distR="114300" simplePos="0" relativeHeight="251682816" behindDoc="0" locked="0" layoutInCell="1" allowOverlap="1" wp14:anchorId="750947C6" wp14:editId="00135E09">
-                <wp:simplePos x="0" y="0"/>
-                <wp:positionH relativeFrom="column">
-                  <wp:posOffset>1178560</wp:posOffset>
-                </wp:positionH>
-                <wp:positionV relativeFrom="paragraph">
-                  <wp:posOffset>2995295</wp:posOffset>
-                </wp:positionV>
-                <wp:extent cx="3585845" cy="635"/>
-                <wp:effectExtent l="0" t="0" r="0" b="0"/>
-                <wp:wrapTopAndBottom/>
-                <wp:docPr id="20" name="Cuadro de texto 20"/>
-                <wp:cNvGraphicFramePr/>
-                <a:graphic xmlns:a="http://schemas.openxmlformats.org/drawingml/2006/main">
-                  <a:graphicData uri="http://schemas.microsoft.com/office/word/2010/wordprocessingShape">
-                    <wps:wsp>
-                      <wps:cNvSpPr txBox="1"/>
-                      <wps:spPr>
-                        <a:xfrm>
-                          <a:off x="0" y="0"/>
-                          <a:ext cx="3585845" cy="635"/>
-                        </a:xfrm>
-                        <a:prstGeom prst="rect">
-                          <a:avLst/>
-                        </a:prstGeom>
-                        <a:solidFill>
-                          <a:prstClr val="white"/>
-                        </a:solidFill>
-                        <a:ln>
-                          <a:noFill/>
-                        </a:ln>
-                      </wps:spPr>
-                      <wps:txbx>
-                        <w:txbxContent>
-                          <w:p>
-                            <w:pPr>
-                              <w:pStyle w:val="Descripcin"/>
-                              <w:rPr>
-                                <w:noProof/>
-                                <w:color w:val="5A5A5A" w:themeColor="text1" w:themeTint="A5"/>
-                                <w:spacing w:val="15"/>
-                                <w:lang w:val="es-MX"/>
-                              </w:rPr>
-                            </w:pPr>
-                            <w:r>
-                              <w:rPr>
-                                <w:lang w:val="es-MX"/>
-                              </w:rPr>
-                              <w:t xml:space="preserve">Ilustración </w:t>
-                            </w:r>
-                            <w:r>
-                              <w:fldChar w:fldCharType="begin"/>
-                            </w:r>
-                            <w:r>
-                              <w:rPr>
-                                <w:lang w:val="es-MX"/>
-                              </w:rPr>
-                              <w:instrText xml:space="preserve"> SEQ Ilustración \* ARABIC </w:instrText>
-                            </w:r>
-                            <w:r>
-                              <w:fldChar w:fldCharType="separate"/>
-                            </w:r>
-                            <w:r>
-                              <w:rPr>
-                                <w:noProof/>
-                                <w:lang w:val="es-MX"/>
-                              </w:rPr>
-                              <w:t>5</w:t>
-                            </w:r>
-                            <w:r>
-                              <w:fldChar w:fldCharType="end"/>
-                            </w:r>
-                            <w:r>
-                              <w:rPr>
-                                <w:lang w:val="es-MX"/>
-                              </w:rPr>
-                              <w:t xml:space="preserve">. Diagrama de clases para el patrón de diseño </w:t>
-                            </w:r>
-                            <w:r>
-                              <w:rPr>
-                                <w:b/>
-                                <w:bCs/>
-                                <w:lang w:val="es-MX"/>
-                              </w:rPr>
-                              <w:t>Abstract factory</w:t>
-                            </w:r>
-                            <w:r>
-                              <w:rPr>
-                                <w:lang w:val="es-MX"/>
-                              </w:rPr>
-                              <w:t>.</w:t>
-                            </w:r>
-                          </w:p>
-                        </w:txbxContent>
-                      </wps:txbx>
-                      <wps:bodyPr rot="0" spcFirstLastPara="0" vertOverflow="overflow" horzOverflow="overflow" vert="horz" wrap="square" lIns="0" tIns="0" rIns="0" bIns="0" numCol="1" spcCol="0" rtlCol="0" fromWordArt="0" anchor="t" anchorCtr="0" forceAA="0" compatLnSpc="1">
-                        <a:prstTxWarp prst="textNoShape">
-                          <a:avLst/>
-                        </a:prstTxWarp>
-                        <a:spAutoFit/>
-                      </wps:bodyPr>
-                    </wps:wsp>
-                  </a:graphicData>
-                </a:graphic>
-              </wp:anchor>
-            </w:drawing>
-          </mc:Choice>
-          <mc:Fallback>
-            <w:pict>
-              <v:shape w14:anchorId="750947C6" id="Cuadro de texto 20" o:spid="_x0000_s1031" type="#_x0000_t202" style="position:absolute;margin-left:92.8pt;margin-top:235.85pt;width:282.35pt;height:.05pt;z-index:251682816;visibility:visible;mso-wrap-style:square;mso-wrap-distance-left:9pt;mso-wrap-distance-top:0;mso-wrap-distance-right:9pt;mso-wrap-distance-bottom:0;mso-position-horizontal:absolute;mso-position-horizontal-relative:text;mso-position-vertical:absolute;mso-position-vertical-relative:text;v-text-anchor:top" o:gfxdata="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" stroked="f">
-                <v:textbox style="mso-fit-shape-to-text:t" inset="0,0,0,0">
-                  <w:txbxContent>
-                    <w:p>
-                      <w:pPr>
-                        <w:pStyle w:val="Descripcin"/>
-                        <w:rPr>
-                          <w:noProof/>
-                          <w:color w:val="5A5A5A" w:themeColor="text1" w:themeTint="A5"/>
-                          <w:spacing w:val="15"/>
-                          <w:lang w:val="es-MX"/>
-                        </w:rPr>
-                      </w:pPr>
-                      <w:r>
-                        <w:rPr>
-                          <w:lang w:val="es-MX"/>
-                        </w:rPr>
-                        <w:t xml:space="preserve">Ilustración </w:t>
-                      </w:r>
-                      <w:r>
-                        <w:fldChar w:fldCharType="begin"/>
-                      </w:r>
-                      <w:r>
-                        <w:rPr>
-                          <w:lang w:val="es-MX"/>
-                        </w:rPr>
-                        <w:instrText xml:space="preserve"> SEQ Ilustración \* ARABIC </w:instrText>
-                      </w:r>
-                      <w:r>
-                        <w:fldChar w:fldCharType="separate"/>
-                      </w:r>
-                      <w:r>
-                        <w:rPr>
-                          <w:noProof/>
-                          <w:lang w:val="es-MX"/>
-                        </w:rPr>
-                        <w:t>5</w:t>
-                      </w:r>
-                      <w:r>
-                        <w:fldChar w:fldCharType="end"/>
-                      </w:r>
-                      <w:r>
-                        <w:rPr>
-                          <w:lang w:val="es-MX"/>
-                        </w:rPr>
-                        <w:t xml:space="preserve">. Diagrama de clases para el patrón de diseño </w:t>
-                      </w:r>
-                      <w:r>
-                        <w:rPr>
-                          <w:b/>
-                          <w:bCs/>
-                          <w:lang w:val="es-MX"/>
-                        </w:rPr>
-                        <w:t>Abstract factory</w:t>
-                      </w:r>
-                      <w:r>
-                        <w:rPr>
-                          <w:lang w:val="es-MX"/>
-                        </w:rPr>
-                        <w:t>.</w:t>
-                      </w:r>
-                    </w:p>
-                  </w:txbxContent>
-                </v:textbox>
-                <w10:wrap type="topAndBottom"/>
-              </v:shape>
-            </w:pict>
-          </mc:Fallback>
-        </mc:AlternateContent>
-      </w:r>
-      <w:r>
-        <w:rPr>
-          <w:noProof/>
           <w:lang w:val="es-MX"/>
         </w:rPr>
         <w:drawing>
-          <wp:anchor distT="0" distB="0" distL="114300" distR="114300" simplePos="0" relativeHeight="251662336" behindDoc="0" locked="0" layoutInCell="1" allowOverlap="1" wp14:anchorId="020B305A" wp14:editId="024A9F34">
-            <wp:simplePos x="0" y="0"/>
-            <wp:positionH relativeFrom="margin">
-              <wp:align>center</wp:align>
-            </wp:positionH>
-            <wp:positionV relativeFrom="paragraph">
-              <wp:posOffset>261289</wp:posOffset>
-            </wp:positionV>
-            <wp:extent cx="3585845" cy="2677160"/>
-            <wp:effectExtent l="0" t="0" r="0" b="8890"/>
-            <wp:wrapTopAndBottom/>
-            <wp:docPr id="14" name="Imagen 14"/>
+          <wp:inline distT="0" distB="0" distL="0" distR="0">
+            <wp:extent cx="5000625" cy="2660589"/>
+            <wp:effectExtent l="0" t="0" r="0" b="6985"/>
+            <wp:docPr id="3" name="Imagen 3"/>
             <wp:cNvGraphicFramePr>
               <a:graphicFrameLocks xmlns:a="http://schemas.openxmlformats.org/drawingml/2006/main" noChangeAspect="1"/>
             </wp:cNvGraphicFramePr>
@@ -2831,42 +2605,273 @@
               <a:graphicData uri="http://schemas.openxmlformats.org/drawingml/2006/picture">
                 <pic:pic xmlns:pic="http://schemas.openxmlformats.org/drawingml/2006/picture">
                   <pic:nvPicPr>
-                    <pic:cNvPr id="14" name="DiagramaClases.png"/>
-                    <pic:cNvPicPr/>
+                    <pic:cNvPr id="0" name="Picture 1"/>
+                    <pic:cNvPicPr>
+                      <a:picLocks noChangeAspect="1" noChangeArrowheads="1"/>
+                    </pic:cNvPicPr>
                   </pic:nvPicPr>
                   <pic:blipFill>
-                    <a:blip r:embed="rId14">
+                    <a:blip r:embed="rId14" cstate="print">
                       <a:extLst>
                         <a:ext uri="{28A0092B-C50C-407E-A947-70E740481C1C}">
                           <a14:useLocalDpi xmlns:a14="http://schemas.microsoft.com/office/drawing/2010/main" val="0"/>
                         </a:ext>
                       </a:extLst>
                     </a:blip>
+                    <a:srcRect/>
                     <a:stretch>
                       <a:fillRect/>
                     </a:stretch>
                   </pic:blipFill>
-                  <pic:spPr>
+                  <pic:spPr bwMode="auto">
                     <a:xfrm>
                       <a:off x="0" y="0"/>
-                      <a:ext cx="3585845" cy="2677160"/>
+                      <a:ext cx="5007049" cy="2664007"/>
                     </a:xfrm>
                     <a:prstGeom prst="rect">
                       <a:avLst/>
                     </a:prstGeom>
+                    <a:noFill/>
+                    <a:ln>
+                      <a:noFill/>
+                    </a:ln>
                   </pic:spPr>
                 </pic:pic>
               </a:graphicData>
             </a:graphic>
-            <wp14:sizeRelH relativeFrom="margin">
-              <wp14:pctWidth>0</wp14:pctWidth>
-            </wp14:sizeRelH>
-            <wp14:sizeRelV relativeFrom="margin">
-              <wp14:pctHeight>0</wp14:pctHeight>
-            </wp14:sizeRelV>
-          </wp:anchor>
+          </wp:inline>
         </w:drawing>
       </w:r>
+    </w:p>
+    <w:p>
+      <w:pPr>
+        <w:pStyle w:val="Descripcin"/>
+        <w:jc w:val="center"/>
+        <w:rPr>
+          <w:b/>
+          <w:bCs/>
+          <w:lang w:val="es-MX"/>
+        </w:rPr>
+      </w:pPr>
+      <w:r>
+        <w:t xml:space="preserve">Ilustración </w:t>
+      </w:r>
+      <w:fldSimple w:instr=" SEQ Ilustración \* ARABIC ">
+        <w:r>
+          <w:rPr>
+            <w:noProof/>
+          </w:rPr>
+          <w:t>5</w:t>
+        </w:r>
+      </w:fldSimple>
+      <w:r>
+        <w:t xml:space="preserve">. Diagrama de clases del patrón </w:t>
+      </w:r>
+      <w:r>
+        <w:rPr>
+          <w:b/>
+          <w:bCs/>
+        </w:rPr>
+        <w:t>Abstrac Factory.</w:t>
+      </w:r>
+    </w:p>
+    <w:p>
+      <w:pPr>
+        <w:pStyle w:val="Subttulo"/>
+        <w:rPr>
+          <w:lang w:val="es-MX"/>
+        </w:rPr>
+      </w:pPr>
+    </w:p>
+    <w:p>
+      <w:pPr>
+        <w:pStyle w:val="Subttulo"/>
+        <w:rPr>
+          <w:lang w:val="es-MX"/>
+        </w:rPr>
+      </w:pPr>
+      <w:r>
+        <w:rPr>
+          <w:lang w:val="es-MX"/>
+        </w:rPr>
+        <w:t>Diagrama de secuencia:</w:t>
+      </w:r>
+    </w:p>
+    <w:p>
+      <w:pPr>
+        <w:pStyle w:val="Subttulo"/>
+        <w:keepNext/>
+        <w:jc w:val="center"/>
+      </w:pPr>
+      <w:r>
+        <w:rPr>
+          <w:noProof/>
+          <w:lang w:val="es-MX"/>
+        </w:rPr>
+        <w:drawing>
+          <wp:inline distT="0" distB="0" distL="0" distR="0">
+            <wp:extent cx="3905250" cy="3127961"/>
+            <wp:effectExtent l="0" t="0" r="0" b="0"/>
+            <wp:docPr id="25" name="Imagen 25"/>
+            <wp:cNvGraphicFramePr>
+              <a:graphicFrameLocks xmlns:a="http://schemas.openxmlformats.org/drawingml/2006/main" noChangeAspect="1"/>
+            </wp:cNvGraphicFramePr>
+            <a:graphic xmlns:a="http://schemas.openxmlformats.org/drawingml/2006/main">
+              <a:graphicData uri="http://schemas.openxmlformats.org/drawingml/2006/picture">
+                <pic:pic xmlns:pic="http://schemas.openxmlformats.org/drawingml/2006/picture">
+                  <pic:nvPicPr>
+                    <pic:cNvPr id="0" name="Picture 2"/>
+                    <pic:cNvPicPr>
+                      <a:picLocks noChangeAspect="1" noChangeArrowheads="1"/>
+                    </pic:cNvPicPr>
+                  </pic:nvPicPr>
+                  <pic:blipFill>
+                    <a:blip r:embed="rId15" cstate="print">
+                      <a:extLst>
+                        <a:ext uri="{28A0092B-C50C-407E-A947-70E740481C1C}">
+                          <a14:useLocalDpi xmlns:a14="http://schemas.microsoft.com/office/drawing/2010/main" val="0"/>
+                        </a:ext>
+                      </a:extLst>
+                    </a:blip>
+                    <a:srcRect/>
+                    <a:stretch>
+                      <a:fillRect/>
+                    </a:stretch>
+                  </pic:blipFill>
+                  <pic:spPr bwMode="auto">
+                    <a:xfrm>
+                      <a:off x="0" y="0"/>
+                      <a:ext cx="3906943" cy="3129317"/>
+                    </a:xfrm>
+                    <a:prstGeom prst="rect">
+                      <a:avLst/>
+                    </a:prstGeom>
+                    <a:noFill/>
+                    <a:ln>
+                      <a:noFill/>
+                    </a:ln>
+                  </pic:spPr>
+                </pic:pic>
+              </a:graphicData>
+            </a:graphic>
+          </wp:inline>
+        </w:drawing>
+      </w:r>
+    </w:p>
+    <w:p>
+      <w:pPr>
+        <w:pStyle w:val="Descripcin"/>
+        <w:jc w:val="center"/>
+        <w:rPr>
+          <w:lang w:val="es-MX"/>
+        </w:rPr>
+      </w:pPr>
+      <w:r>
+        <w:t xml:space="preserve">Ilustración </w:t>
+      </w:r>
+      <w:fldSimple w:instr=" SEQ Ilustración \* ARABIC ">
+        <w:r>
+          <w:rPr>
+            <w:noProof/>
+          </w:rPr>
+          <w:t>6</w:t>
+        </w:r>
+      </w:fldSimple>
+      <w:r>
+        <w:t>. Diagrama de secuencia del patrón Abstrac Factory.</w:t>
+      </w:r>
+    </w:p>
+    <w:p>
+      <w:pPr>
+        <w:rPr>
+          <w:lang w:val="es-MX"/>
+        </w:rPr>
+      </w:pPr>
+    </w:p>
+    <w:p>
+      <w:pPr>
+        <w:pStyle w:val="Subttulo"/>
+        <w:rPr>
+          <w:lang w:val="es-MX"/>
+        </w:rPr>
+      </w:pPr>
+    </w:p>
+    <w:p>
+      <w:pPr>
+        <w:pStyle w:val="Subttulo"/>
+        <w:rPr>
+          <w:lang w:val="es-MX"/>
+        </w:rPr>
+      </w:pPr>
+      <w:r>
+        <w:rPr>
+          <w:lang w:val="es-MX"/>
+        </w:rPr>
+        <w:lastRenderedPageBreak/>
+        <w:t>Observaciones:</w:t>
+      </w:r>
+    </w:p>
+    <w:p>
+      <w:pPr>
+        <w:jc w:val="both"/>
+        <w:rPr>
+          <w:lang w:val="es-MX"/>
+        </w:rPr>
+      </w:pPr>
+      <w:bookmarkStart w:id="7" w:name="_Toc42419385"/>
+      <w:bookmarkStart w:id="8" w:name="_Toc42419550"/>
+      <w:r>
+        <w:rPr>
+          <w:lang w:val="es-MX"/>
+        </w:rPr>
+        <w:t>Este patrón de diseño nos facilita mucho la creación de familias de objectos. Para esta situación en particular en la que tenemos objetos que no dependen entre sí, la creación de este conjunto de tiendas es muy sencilla.</w:t>
+      </w:r>
+    </w:p>
+    <w:p>
+      <w:pPr>
+        <w:jc w:val="both"/>
+        <w:rPr>
+          <w:lang w:val="es-MX"/>
+        </w:rPr>
+      </w:pPr>
+      <w:r>
+        <w:rPr>
+          <w:lang w:val="es-MX"/>
+        </w:rPr>
+        <w:t xml:space="preserve"> </w:t>
+      </w:r>
+    </w:p>
+    <w:p>
+      <w:pPr>
+        <w:pStyle w:val="Ttulo1"/>
+        <w:rPr>
+          <w:lang w:val="es-MX"/>
+        </w:rPr>
+      </w:pPr>
+      <w:bookmarkStart w:id="9" w:name="_Toc42673735"/>
+      <w:r>
+        <w:rPr>
+          <w:lang w:val="es-MX"/>
+        </w:rPr>
+        <w:t>Patrón de diseño: Singleton</w:t>
+      </w:r>
+      <w:bookmarkEnd w:id="7"/>
+      <w:bookmarkEnd w:id="8"/>
+      <w:r>
+        <w:rPr>
+          <w:lang w:val="es-MX"/>
+        </w:rPr>
+        <w:t>.</w:t>
+      </w:r>
+      <w:bookmarkEnd w:id="9"/>
+    </w:p>
+    <w:p>
+      <w:pPr>
+        <w:pStyle w:val="Subttulo"/>
+        <w:rPr>
+          <w:lang w:val="es-MX"/>
+        </w:rPr>
+      </w:pPr>
       <w:r>
         <w:rPr>
           <w:lang w:val="es-MX"/>
@@ -2876,18 +2881,121 @@
     </w:p>
     <w:p>
       <w:pPr>
+        <w:keepNext/>
+      </w:pPr>
+      <w:r>
+        <w:rPr>
+          <w:noProof/>
+          <w:lang w:val="es-MX"/>
+        </w:rPr>
+        <w:drawing>
+          <wp:inline distT="0" distB="0" distL="0" distR="0">
+            <wp:extent cx="5943600" cy="2867025"/>
+            <wp:effectExtent l="0" t="0" r="0" b="9525"/>
+            <wp:docPr id="27" name="Imagen 27"/>
+            <wp:cNvGraphicFramePr>
+              <a:graphicFrameLocks xmlns:a="http://schemas.openxmlformats.org/drawingml/2006/main" noChangeAspect="1"/>
+            </wp:cNvGraphicFramePr>
+            <a:graphic xmlns:a="http://schemas.openxmlformats.org/drawingml/2006/main">
+              <a:graphicData uri="http://schemas.openxmlformats.org/drawingml/2006/picture">
+                <pic:pic xmlns:pic="http://schemas.openxmlformats.org/drawingml/2006/picture">
+                  <pic:nvPicPr>
+                    <pic:cNvPr id="0" name="Picture 4"/>
+                    <pic:cNvPicPr>
+                      <a:picLocks noChangeAspect="1" noChangeArrowheads="1"/>
+                    </pic:cNvPicPr>
+                  </pic:nvPicPr>
+                  <pic:blipFill>
+                    <a:blip r:embed="rId16">
+                      <a:extLst>
+                        <a:ext uri="{28A0092B-C50C-407E-A947-70E740481C1C}">
+                          <a14:useLocalDpi xmlns:a14="http://schemas.microsoft.com/office/drawing/2010/main" val="0"/>
+                        </a:ext>
+                      </a:extLst>
+                    </a:blip>
+                    <a:srcRect/>
+                    <a:stretch>
+                      <a:fillRect/>
+                    </a:stretch>
+                  </pic:blipFill>
+                  <pic:spPr bwMode="auto">
+                    <a:xfrm>
+                      <a:off x="0" y="0"/>
+                      <a:ext cx="5943600" cy="2867025"/>
+                    </a:xfrm>
+                    <a:prstGeom prst="rect">
+                      <a:avLst/>
+                    </a:prstGeom>
+                    <a:noFill/>
+                    <a:ln>
+                      <a:noFill/>
+                    </a:ln>
+                  </pic:spPr>
+                </pic:pic>
+              </a:graphicData>
+            </a:graphic>
+          </wp:inline>
+        </w:drawing>
+      </w:r>
+    </w:p>
+    <w:p>
+      <w:pPr>
+        <w:pStyle w:val="Descripcin"/>
+        <w:rPr>
+          <w:b/>
+          <w:bCs/>
+          <w:lang w:val="es-MX"/>
+        </w:rPr>
+      </w:pPr>
+      <w:r>
+        <w:t xml:space="preserve">Ilustración </w:t>
+      </w:r>
+      <w:fldSimple w:instr=" SEQ Ilustración \* ARABIC ">
+        <w:r>
+          <w:rPr>
+            <w:noProof/>
+          </w:rPr>
+          <w:t>7</w:t>
+        </w:r>
+      </w:fldSimple>
+      <w:r>
+        <w:t xml:space="preserve">. Diagrama de clases </w:t>
+      </w:r>
+      <w:r>
+        <w:rPr>
+          <w:b/>
+          <w:bCs/>
+        </w:rPr>
+        <w:t>Singleton</w:t>
+      </w:r>
+    </w:p>
+    <w:p>
+      <w:pPr>
+        <w:rPr>
+          <w:lang w:val="es-MX"/>
+        </w:rPr>
+      </w:pPr>
+    </w:p>
+    <w:p>
+      <w:pPr>
         <w:pStyle w:val="Subttulo"/>
         <w:rPr>
           <w:lang w:val="es-MX"/>
         </w:rPr>
       </w:pPr>
+      <w:r>
+        <w:rPr>
+          <w:lang w:val="es-MX"/>
+        </w:rPr>
+        <w:t>Diagrama de secuencia:</w:t>
+      </w:r>
+      <w:bookmarkStart w:id="10" w:name="_Toc42419386"/>
+      <w:bookmarkStart w:id="11" w:name="_Toc42419551"/>
     </w:p>
     <w:p>
       <w:pPr>
         <w:pStyle w:val="Subttulo"/>
-        <w:rPr>
-          <w:lang w:val="es-MX"/>
-        </w:rPr>
+        <w:keepNext/>
       </w:pPr>
       <w:r>
         <w:rPr>
@@ -2895,18 +3003,10 @@
           <w:lang w:val="es-MX"/>
         </w:rPr>
         <w:drawing>
-          <wp:anchor distT="0" distB="0" distL="114300" distR="114300" simplePos="0" relativeHeight="251679744" behindDoc="0" locked="0" layoutInCell="1" allowOverlap="1" wp14:anchorId="03CA38FF" wp14:editId="7FF94B45">
-            <wp:simplePos x="0" y="0"/>
-            <wp:positionH relativeFrom="margin">
-              <wp:posOffset>1245870</wp:posOffset>
-            </wp:positionH>
-            <wp:positionV relativeFrom="paragraph">
-              <wp:posOffset>194310</wp:posOffset>
-            </wp:positionV>
-            <wp:extent cx="3321685" cy="3921760"/>
-            <wp:effectExtent l="0" t="0" r="0" b="2540"/>
-            <wp:wrapTopAndBottom/>
-            <wp:docPr id="8" name="Imagen 8"/>
+          <wp:inline distT="0" distB="0" distL="0" distR="0">
+            <wp:extent cx="5905500" cy="2286000"/>
+            <wp:effectExtent l="0" t="0" r="0" b="0"/>
+            <wp:docPr id="26" name="Imagen 26"/>
             <wp:cNvGraphicFramePr>
               <a:graphicFrameLocks xmlns:a="http://schemas.openxmlformats.org/drawingml/2006/main" noChangeAspect="1"/>
             </wp:cNvGraphicFramePr>
@@ -2920,13 +3020,14 @@
                     </pic:cNvPicPr>
                   </pic:nvPicPr>
                   <pic:blipFill>
-                    <a:blip r:embed="rId15">
+                    <a:blip r:embed="rId17">
                       <a:extLst>
                         <a:ext uri="{28A0092B-C50C-407E-A947-70E740481C1C}">
                           <a14:useLocalDpi xmlns:a14="http://schemas.microsoft.com/office/drawing/2010/main" val="0"/>
                         </a:ext>
                       </a:extLst>
                     </a:blip>
+                    <a:srcRect/>
                     <a:stretch>
                       <a:fillRect/>
                     </a:stretch>
@@ -2934,7 +3035,7 @@
                   <pic:spPr bwMode="auto">
                     <a:xfrm>
                       <a:off x="0" y="0"/>
-                      <a:ext cx="3321685" cy="3921760"/>
+                      <a:ext cx="5905500" cy="2286000"/>
                     </a:xfrm>
                     <a:prstGeom prst="rect">
                       <a:avLst/>
@@ -2947,15 +3048,61 @@
                 </pic:pic>
               </a:graphicData>
             </a:graphic>
-            <wp14:sizeRelH relativeFrom="margin">
-              <wp14:pctWidth>0</wp14:pctWidth>
-            </wp14:sizeRelH>
-            <wp14:sizeRelV relativeFrom="margin">
-              <wp14:pctHeight>0</wp14:pctHeight>
-            </wp14:sizeRelV>
-          </wp:anchor>
+          </wp:inline>
         </w:drawing>
       </w:r>
+    </w:p>
+    <w:p>
+      <w:pPr>
+        <w:pStyle w:val="Descripcin"/>
+      </w:pPr>
+      <w:r>
+        <w:t xml:space="preserve">Ilustración </w:t>
+      </w:r>
+      <w:fldSimple w:instr=" SEQ Ilustración \* ARABIC ">
+        <w:r>
+          <w:rPr>
+            <w:noProof/>
+          </w:rPr>
+          <w:t>8</w:t>
+        </w:r>
+      </w:fldSimple>
+      <w:r>
+        <w:t>. Diagrama de clases Singleton</w:t>
+      </w:r>
+    </w:p>
+    <w:p>
+      <w:pPr>
+        <w:pStyle w:val="Ttulo1"/>
+        <w:rPr>
+          <w:lang w:val="es-MX"/>
+        </w:rPr>
+      </w:pPr>
+      <w:bookmarkStart w:id="12" w:name="_Toc42673736"/>
+      <w:r>
+        <w:rPr>
+          <w:lang w:val="es-MX"/>
+        </w:rPr>
+        <w:lastRenderedPageBreak/>
+        <w:t>Patrón de diseño: State</w:t>
+      </w:r>
+      <w:bookmarkEnd w:id="10"/>
+      <w:bookmarkEnd w:id="11"/>
+      <w:r>
+        <w:rPr>
+          <w:lang w:val="es-MX"/>
+        </w:rPr>
+        <w:t>.</w:t>
+      </w:r>
+      <w:bookmarkEnd w:id="12"/>
+    </w:p>
+    <w:p>
+      <w:pPr>
+        <w:pStyle w:val="Subttulo"/>
+        <w:rPr>
+          <w:lang w:val="es-MX"/>
+        </w:rPr>
+      </w:pPr>
       <w:r>
         <w:rPr>
           <w:noProof/>
@@ -2963,812 +3110,7 @@
         <mc:AlternateContent>
           <mc:Choice Requires="wps">
             <w:drawing>
-              <wp:anchor distT="0" distB="0" distL="114300" distR="114300" simplePos="0" relativeHeight="251684864" behindDoc="0" locked="0" layoutInCell="1" allowOverlap="1" wp14:anchorId="19C9A365" wp14:editId="678E0C1E">
-                <wp:simplePos x="0" y="0"/>
-                <wp:positionH relativeFrom="column">
-                  <wp:posOffset>790575</wp:posOffset>
-                </wp:positionH>
-                <wp:positionV relativeFrom="paragraph">
-                  <wp:posOffset>4074795</wp:posOffset>
-                </wp:positionV>
-                <wp:extent cx="4356735" cy="635"/>
-                <wp:effectExtent l="0" t="0" r="0" b="0"/>
-                <wp:wrapTopAndBottom/>
-                <wp:docPr id="6" name="Cuadro de texto 6"/>
-                <wp:cNvGraphicFramePr/>
-                <a:graphic xmlns:a="http://schemas.openxmlformats.org/drawingml/2006/main">
-                  <a:graphicData uri="http://schemas.microsoft.com/office/word/2010/wordprocessingShape">
-                    <wps:wsp>
-                      <wps:cNvSpPr txBox="1"/>
-                      <wps:spPr>
-                        <a:xfrm>
-                          <a:off x="0" y="0"/>
-                          <a:ext cx="4356735" cy="635"/>
-                        </a:xfrm>
-                        <a:prstGeom prst="rect">
-                          <a:avLst/>
-                        </a:prstGeom>
-                        <a:solidFill>
-                          <a:prstClr val="white"/>
-                        </a:solidFill>
-                        <a:ln>
-                          <a:noFill/>
-                        </a:ln>
-                      </wps:spPr>
-                      <wps:txbx>
-                        <w:txbxContent>
-                          <w:p>
-                            <w:pPr>
-                              <w:pStyle w:val="Descripcin"/>
-                              <w:rPr>
-                                <w:noProof/>
-                                <w:color w:val="5A5A5A" w:themeColor="text1" w:themeTint="A5"/>
-                                <w:spacing w:val="15"/>
-                                <w:lang w:val="es-MX"/>
-                              </w:rPr>
-                            </w:pPr>
-                            <w:r>
-                              <w:rPr>
-                                <w:lang w:val="es-MX"/>
-                              </w:rPr>
-                              <w:t xml:space="preserve">Ilustración </w:t>
-                            </w:r>
-                            <w:r>
-                              <w:fldChar w:fldCharType="begin"/>
-                            </w:r>
-                            <w:r>
-                              <w:rPr>
-                                <w:lang w:val="es-MX"/>
-                              </w:rPr>
-                              <w:instrText xml:space="preserve"> SEQ Ilustración \* ARABIC </w:instrText>
-                            </w:r>
-                            <w:r>
-                              <w:fldChar w:fldCharType="separate"/>
-                            </w:r>
-                            <w:r>
-                              <w:rPr>
-                                <w:noProof/>
-                                <w:lang w:val="es-MX"/>
-                              </w:rPr>
-                              <w:t>6</w:t>
-                            </w:r>
-                            <w:r>
-                              <w:fldChar w:fldCharType="end"/>
-                            </w:r>
-                            <w:r>
-                              <w:rPr>
-                                <w:lang w:val="es-MX"/>
-                              </w:rPr>
-                              <w:t>. Diagrama de secuencia para la creación de las tiendas en el sistema.</w:t>
-                            </w:r>
-                          </w:p>
-                        </w:txbxContent>
-                      </wps:txbx>
-                      <wps:bodyPr rot="0" spcFirstLastPara="0" vertOverflow="overflow" horzOverflow="overflow" vert="horz" wrap="square" lIns="0" tIns="0" rIns="0" bIns="0" numCol="1" spcCol="0" rtlCol="0" fromWordArt="0" anchor="t" anchorCtr="0" forceAA="0" compatLnSpc="1">
-                        <a:prstTxWarp prst="textNoShape">
-                          <a:avLst/>
-                        </a:prstTxWarp>
-                        <a:spAutoFit/>
-                      </wps:bodyPr>
-                    </wps:wsp>
-                  </a:graphicData>
-                </a:graphic>
-              </wp:anchor>
-            </w:drawing>
-          </mc:Choice>
-          <mc:Fallback>
-            <w:pict>
-              <v:shape w14:anchorId="19C9A365" id="Cuadro de texto 6" o:spid="_x0000_s1032" type="#_x0000_t202" style="position:absolute;margin-left:62.25pt;margin-top:320.85pt;width:343.05pt;height:.05pt;z-index:251684864;visibility:visible;mso-wrap-style:square;mso-wrap-distance-left:9pt;mso-wrap-distance-top:0;mso-wrap-distance-right:9pt;mso-wrap-distance-bottom:0;mso-position-horizontal:absolute;mso-position-horizontal-relative:text;mso-position-vertical:absolute;mso-position-vertical-relative:text;v-text-anchor:top" o:gfxdata="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" stroked="f">
-                <v:textbox style="mso-fit-shape-to-text:t" inset="0,0,0,0">
-                  <w:txbxContent>
-                    <w:p>
-                      <w:pPr>
-                        <w:pStyle w:val="Descripcin"/>
-                        <w:rPr>
-                          <w:noProof/>
-                          <w:color w:val="5A5A5A" w:themeColor="text1" w:themeTint="A5"/>
-                          <w:spacing w:val="15"/>
-                          <w:lang w:val="es-MX"/>
-                        </w:rPr>
-                      </w:pPr>
-                      <w:r>
-                        <w:rPr>
-                          <w:lang w:val="es-MX"/>
-                        </w:rPr>
-                        <w:t xml:space="preserve">Ilustración </w:t>
-                      </w:r>
-                      <w:r>
-                        <w:fldChar w:fldCharType="begin"/>
-                      </w:r>
-                      <w:r>
-                        <w:rPr>
-                          <w:lang w:val="es-MX"/>
-                        </w:rPr>
-                        <w:instrText xml:space="preserve"> SEQ Ilustración \* ARABIC </w:instrText>
-                      </w:r>
-                      <w:r>
-                        <w:fldChar w:fldCharType="separate"/>
-                      </w:r>
-                      <w:r>
-                        <w:rPr>
-                          <w:noProof/>
-                          <w:lang w:val="es-MX"/>
-                        </w:rPr>
-                        <w:t>6</w:t>
-                      </w:r>
-                      <w:r>
-                        <w:fldChar w:fldCharType="end"/>
-                      </w:r>
-                      <w:r>
-                        <w:rPr>
-                          <w:lang w:val="es-MX"/>
-                        </w:rPr>
-                        <w:t>. Diagrama de secuencia para la creación de las tiendas en el sistema.</w:t>
-                      </w:r>
-                    </w:p>
-                  </w:txbxContent>
-                </v:textbox>
-                <w10:wrap type="topAndBottom"/>
-              </v:shape>
-            </w:pict>
-          </mc:Fallback>
-        </mc:AlternateContent>
-      </w:r>
-      <w:r>
-        <w:rPr>
-          <w:lang w:val="es-MX"/>
-        </w:rPr>
-        <w:t>Diagrama de secuencia:</w:t>
-      </w:r>
-    </w:p>
-    <w:p>
-      <w:pPr>
-        <w:rPr>
-          <w:lang w:val="es-MX"/>
-        </w:rPr>
-      </w:pPr>
-    </w:p>
-    <w:p>
-      <w:pPr>
-        <w:pStyle w:val="Subttulo"/>
-        <w:rPr>
-          <w:lang w:val="es-MX"/>
-        </w:rPr>
-      </w:pPr>
-      <w:r>
-        <w:rPr>
-          <w:lang w:val="es-MX"/>
-        </w:rPr>
-        <w:t>Observaciones:</w:t>
-      </w:r>
-    </w:p>
-    <w:p>
-      <w:pPr>
-        <w:jc w:val="both"/>
-        <w:rPr>
-          <w:lang w:val="es-MX"/>
-        </w:rPr>
-      </w:pPr>
-      <w:bookmarkStart w:id="7" w:name="_Toc42419385"/>
-      <w:bookmarkStart w:id="8" w:name="_Toc42419550"/>
-      <w:r>
-        <w:rPr>
-          <w:lang w:val="es-MX"/>
-        </w:rPr>
-        <w:t>Este patrón de diseño nos facilita mucho la creación de familias de objectos. Para esta situación en particular en la que tenemos objetos que no dependen entre sí, la creación de este conjunto de tiendas es muy sencil</w:t>
-      </w:r>
-      <w:r>
-        <w:rPr>
-          <w:lang w:val="es-MX"/>
-        </w:rPr>
-        <w:t>la.</w:t>
-      </w:r>
-    </w:p>
-    <w:p>
-      <w:pPr>
-        <w:jc w:val="both"/>
-        <w:rPr>
-          <w:lang w:val="es-MX"/>
-        </w:rPr>
-      </w:pPr>
-      <w:r>
-        <w:rPr>
-          <w:lang w:val="es-MX"/>
-        </w:rPr>
-        <w:t xml:space="preserve"> </w:t>
-      </w:r>
-    </w:p>
-    <w:p>
-      <w:pPr>
-        <w:pStyle w:val="Ttulo1"/>
-        <w:rPr>
-          <w:lang w:val="es-MX"/>
-        </w:rPr>
-      </w:pPr>
-      <w:bookmarkStart w:id="9" w:name="_Toc42673735"/>
-      <w:r>
-        <w:rPr>
-          <w:lang w:val="es-MX"/>
-        </w:rPr>
-        <w:t>Patrón de diseño: Singleton</w:t>
-      </w:r>
-      <w:bookmarkEnd w:id="7"/>
-      <w:bookmarkEnd w:id="8"/>
-      <w:r>
-        <w:rPr>
-          <w:lang w:val="es-MX"/>
-        </w:rPr>
-        <w:t>.</w:t>
-      </w:r>
-      <w:bookmarkEnd w:id="9"/>
-    </w:p>
-    <w:p>
-      <w:pPr>
-        <w:pStyle w:val="Subttulo"/>
-        <w:rPr>
-          <w:lang w:val="es-MX"/>
-        </w:rPr>
-      </w:pPr>
-      <w:r>
-        <w:rPr>
-          <w:noProof/>
-        </w:rPr>
-        <mc:AlternateContent>
-          <mc:Choice Requires="wps">
-            <w:drawing>
-              <wp:anchor distT="0" distB="0" distL="114300" distR="114300" simplePos="0" relativeHeight="251687936" behindDoc="0" locked="0" layoutInCell="1" allowOverlap="1" wp14:anchorId="4F73BE1A" wp14:editId="2650D82B">
-                <wp:simplePos x="0" y="0"/>
-                <wp:positionH relativeFrom="column">
-                  <wp:posOffset>1406856</wp:posOffset>
-                </wp:positionH>
-                <wp:positionV relativeFrom="paragraph">
-                  <wp:posOffset>2258115</wp:posOffset>
-                </wp:positionV>
-                <wp:extent cx="3203575" cy="250190"/>
-                <wp:effectExtent l="0" t="0" r="0" b="0"/>
-                <wp:wrapTopAndBottom/>
-                <wp:docPr id="18" name="Cuadro de texto 18"/>
-                <wp:cNvGraphicFramePr/>
-                <a:graphic xmlns:a="http://schemas.openxmlformats.org/drawingml/2006/main">
-                  <a:graphicData uri="http://schemas.microsoft.com/office/word/2010/wordprocessingShape">
-                    <wps:wsp>
-                      <wps:cNvSpPr txBox="1"/>
-                      <wps:spPr>
-                        <a:xfrm>
-                          <a:off x="0" y="0"/>
-                          <a:ext cx="3203575" cy="250190"/>
-                        </a:xfrm>
-                        <a:prstGeom prst="rect">
-                          <a:avLst/>
-                        </a:prstGeom>
-                        <a:solidFill>
-                          <a:prstClr val="white"/>
-                        </a:solidFill>
-                        <a:ln>
-                          <a:noFill/>
-                        </a:ln>
-                      </wps:spPr>
-                      <wps:txbx>
-                        <w:txbxContent>
-                          <w:p>
-                            <w:pPr>
-                              <w:pStyle w:val="Descripcin"/>
-                              <w:rPr>
-                                <w:noProof/>
-                                <w:color w:val="5A5A5A" w:themeColor="text1" w:themeTint="A5"/>
-                                <w:spacing w:val="15"/>
-                                <w:lang w:val="es-MX"/>
-                              </w:rPr>
-                            </w:pPr>
-                            <w:r>
-                              <w:rPr>
-                                <w:lang w:val="es-MX"/>
-                              </w:rPr>
-                              <w:t xml:space="preserve">Ilustración </w:t>
-                            </w:r>
-                            <w:r>
-                              <w:fldChar w:fldCharType="begin"/>
-                            </w:r>
-                            <w:r>
-                              <w:rPr>
-                                <w:lang w:val="es-MX"/>
-                              </w:rPr>
-                              <w:instrText xml:space="preserve"> SEQ Ilustración \* ARABIC </w:instrText>
-                            </w:r>
-                            <w:r>
-                              <w:fldChar w:fldCharType="separate"/>
-                            </w:r>
-                            <w:r>
-                              <w:rPr>
-                                <w:noProof/>
-                                <w:lang w:val="es-MX"/>
-                              </w:rPr>
-                              <w:t>7</w:t>
-                            </w:r>
-                            <w:r>
-                              <w:fldChar w:fldCharType="end"/>
-                            </w:r>
-                            <w:r>
-                              <w:rPr>
-                                <w:lang w:val="es-MX"/>
-                              </w:rPr>
-                              <w:t xml:space="preserve">. Diagrama de clases para el patrón de diseño </w:t>
-                            </w:r>
-                            <w:r>
-                              <w:rPr>
-                                <w:b/>
-                                <w:bCs/>
-                                <w:lang w:val="es-MX"/>
-                              </w:rPr>
-                              <w:t>Singleton</w:t>
-                            </w:r>
-                            <w:r>
-                              <w:rPr>
-                                <w:lang w:val="es-MX"/>
-                              </w:rPr>
-                              <w:t>.</w:t>
-                            </w:r>
-                          </w:p>
-                        </w:txbxContent>
-                      </wps:txbx>
-                      <wps:bodyPr rot="0" spcFirstLastPara="0" vertOverflow="overflow" horzOverflow="overflow" vert="horz" wrap="square" lIns="0" tIns="0" rIns="0" bIns="0" numCol="1" spcCol="0" rtlCol="0" fromWordArt="0" anchor="t" anchorCtr="0" forceAA="0" compatLnSpc="1">
-                        <a:prstTxWarp prst="textNoShape">
-                          <a:avLst/>
-                        </a:prstTxWarp>
-                        <a:noAutofit/>
-                      </wps:bodyPr>
-                    </wps:wsp>
-                  </a:graphicData>
-                </a:graphic>
-                <wp14:sizeRelH relativeFrom="margin">
-                  <wp14:pctWidth>0</wp14:pctWidth>
-                </wp14:sizeRelH>
-                <wp14:sizeRelV relativeFrom="margin">
-                  <wp14:pctHeight>0</wp14:pctHeight>
-                </wp14:sizeRelV>
-              </wp:anchor>
-            </w:drawing>
-          </mc:Choice>
-          <mc:Fallback>
-            <w:pict>
-              <v:shape w14:anchorId="4F73BE1A" id="Cuadro de texto 18" o:spid="_x0000_s1033" type="#_x0000_t202" style="position:absolute;margin-left:110.8pt;margin-top:177.8pt;width:252.25pt;height:19.7pt;z-index:251687936;visibility:visible;mso-wrap-style:square;mso-width-percent:0;mso-height-percent:0;mso-wrap-distance-left:9pt;mso-wrap-distance-top:0;mso-wrap-distance-right:9pt;mso-wrap-distance-bottom:0;mso-position-horizontal:absolute;mso-position-horizontal-relative:text;mso-position-vertical:absolute;mso-position-vertical-relative:text;mso-width-percent:0;mso-height-percent:0;mso-width-relative:margin;mso-height-relative:margin;v-text-anchor:top" o:gfxdata="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" stroked="f">
-                <v:textbox inset="0,0,0,0">
-                  <w:txbxContent>
-                    <w:p>
-                      <w:pPr>
-                        <w:pStyle w:val="Descripcin"/>
-                        <w:rPr>
-                          <w:noProof/>
-                          <w:color w:val="5A5A5A" w:themeColor="text1" w:themeTint="A5"/>
-                          <w:spacing w:val="15"/>
-                          <w:lang w:val="es-MX"/>
-                        </w:rPr>
-                      </w:pPr>
-                      <w:r>
-                        <w:rPr>
-                          <w:lang w:val="es-MX"/>
-                        </w:rPr>
-                        <w:t xml:space="preserve">Ilustración </w:t>
-                      </w:r>
-                      <w:r>
-                        <w:fldChar w:fldCharType="begin"/>
-                      </w:r>
-                      <w:r>
-                        <w:rPr>
-                          <w:lang w:val="es-MX"/>
-                        </w:rPr>
-                        <w:instrText xml:space="preserve"> SEQ Ilustración \* ARABIC </w:instrText>
-                      </w:r>
-                      <w:r>
-                        <w:fldChar w:fldCharType="separate"/>
-                      </w:r>
-                      <w:r>
-                        <w:rPr>
-                          <w:noProof/>
-                          <w:lang w:val="es-MX"/>
-                        </w:rPr>
-                        <w:t>7</w:t>
-                      </w:r>
-                      <w:r>
-                        <w:fldChar w:fldCharType="end"/>
-                      </w:r>
-                      <w:r>
-                        <w:rPr>
-                          <w:lang w:val="es-MX"/>
-                        </w:rPr>
-                        <w:t xml:space="preserve">. Diagrama de clases para el patrón de diseño </w:t>
-                      </w:r>
-                      <w:r>
-                        <w:rPr>
-                          <w:b/>
-                          <w:bCs/>
-                          <w:lang w:val="es-MX"/>
-                        </w:rPr>
-                        <w:t>Singleton</w:t>
-                      </w:r>
-                      <w:r>
-                        <w:rPr>
-                          <w:lang w:val="es-MX"/>
-                        </w:rPr>
-                        <w:t>.</w:t>
-                      </w:r>
-                    </w:p>
-                  </w:txbxContent>
-                </v:textbox>
-                <w10:wrap type="topAndBottom"/>
-              </v:shape>
-            </w:pict>
-          </mc:Fallback>
-        </mc:AlternateContent>
-      </w:r>
-      <w:r>
-        <w:rPr>
-          <w:noProof/>
-          <w:lang w:val="es-MX"/>
-        </w:rPr>
-        <w:drawing>
-          <wp:anchor distT="0" distB="0" distL="114300" distR="114300" simplePos="0" relativeHeight="251685888" behindDoc="0" locked="0" layoutInCell="1" allowOverlap="1" wp14:anchorId="0681B29B" wp14:editId="38AD94A3">
-            <wp:simplePos x="0" y="0"/>
-            <wp:positionH relativeFrom="margin">
-              <wp:align>center</wp:align>
-            </wp:positionH>
-            <wp:positionV relativeFrom="paragraph">
-              <wp:posOffset>285557</wp:posOffset>
-            </wp:positionV>
-            <wp:extent cx="2989580" cy="1915160"/>
-            <wp:effectExtent l="0" t="0" r="1270" b="8890"/>
-            <wp:wrapTopAndBottom/>
-            <wp:docPr id="9" name="Imagen 9"/>
-            <wp:cNvGraphicFramePr>
-              <a:graphicFrameLocks xmlns:a="http://schemas.openxmlformats.org/drawingml/2006/main" noChangeAspect="1"/>
-            </wp:cNvGraphicFramePr>
-            <a:graphic xmlns:a="http://schemas.openxmlformats.org/drawingml/2006/main">
-              <a:graphicData uri="http://schemas.openxmlformats.org/drawingml/2006/picture">
-                <pic:pic xmlns:pic="http://schemas.openxmlformats.org/drawingml/2006/picture">
-                  <pic:nvPicPr>
-                    <pic:cNvPr id="9" name="DiagramaClases.png"/>
-                    <pic:cNvPicPr/>
-                  </pic:nvPicPr>
-                  <pic:blipFill>
-                    <a:blip r:embed="rId16">
-                      <a:extLst>
-                        <a:ext uri="{28A0092B-C50C-407E-A947-70E740481C1C}">
-                          <a14:useLocalDpi xmlns:a14="http://schemas.microsoft.com/office/drawing/2010/main" val="0"/>
-                        </a:ext>
-                      </a:extLst>
-                    </a:blip>
-                    <a:stretch>
-                      <a:fillRect/>
-                    </a:stretch>
-                  </pic:blipFill>
-                  <pic:spPr>
-                    <a:xfrm>
-                      <a:off x="0" y="0"/>
-                      <a:ext cx="2989580" cy="1915160"/>
-                    </a:xfrm>
-                    <a:prstGeom prst="rect">
-                      <a:avLst/>
-                    </a:prstGeom>
-                  </pic:spPr>
-                </pic:pic>
-              </a:graphicData>
-            </a:graphic>
-            <wp14:sizeRelH relativeFrom="margin">
-              <wp14:pctWidth>0</wp14:pctWidth>
-            </wp14:sizeRelH>
-            <wp14:sizeRelV relativeFrom="margin">
-              <wp14:pctHeight>0</wp14:pctHeight>
-            </wp14:sizeRelV>
-          </wp:anchor>
-        </w:drawing>
-      </w:r>
-      <w:r>
-        <w:rPr>
-          <w:lang w:val="es-MX"/>
-        </w:rPr>
-        <w:t>Diagrama de clases:</w:t>
-      </w:r>
-    </w:p>
-    <w:p>
-      <w:pPr>
-        <w:rPr>
-          <w:lang w:val="es-MX"/>
-        </w:rPr>
-      </w:pPr>
-    </w:p>
-    <w:p>
-      <w:pPr>
-        <w:pStyle w:val="Subttulo"/>
-        <w:rPr>
-          <w:lang w:val="es-MX"/>
-        </w:rPr>
-      </w:pPr>
-      <w:r>
-        <w:rPr>
-          <w:noProof/>
-        </w:rPr>
-        <mc:AlternateContent>
-          <mc:Choice Requires="wps">
-            <w:drawing>
-              <wp:anchor distT="0" distB="0" distL="114300" distR="114300" simplePos="0" relativeHeight="251701248" behindDoc="0" locked="0" layoutInCell="1" allowOverlap="1" wp14:anchorId="762C111F" wp14:editId="1399BF49">
-                <wp:simplePos x="0" y="0"/>
-                <wp:positionH relativeFrom="column">
-                  <wp:posOffset>371475</wp:posOffset>
-                </wp:positionH>
-                <wp:positionV relativeFrom="paragraph">
-                  <wp:posOffset>2687320</wp:posOffset>
-                </wp:positionV>
-                <wp:extent cx="5193665" cy="635"/>
-                <wp:effectExtent l="0" t="0" r="0" b="0"/>
-                <wp:wrapTopAndBottom/>
-                <wp:docPr id="5" name="Cuadro de texto 5"/>
-                <wp:cNvGraphicFramePr/>
-                <a:graphic xmlns:a="http://schemas.openxmlformats.org/drawingml/2006/main">
-                  <a:graphicData uri="http://schemas.microsoft.com/office/word/2010/wordprocessingShape">
-                    <wps:wsp>
-                      <wps:cNvSpPr txBox="1"/>
-                      <wps:spPr>
-                        <a:xfrm>
-                          <a:off x="0" y="0"/>
-                          <a:ext cx="5193665" cy="635"/>
-                        </a:xfrm>
-                        <a:prstGeom prst="rect">
-                          <a:avLst/>
-                        </a:prstGeom>
-                        <a:solidFill>
-                          <a:prstClr val="white"/>
-                        </a:solidFill>
-                        <a:ln>
-                          <a:noFill/>
-                        </a:ln>
-                      </wps:spPr>
-                      <wps:txbx>
-                        <w:txbxContent>
-                          <w:p>
-                            <w:pPr>
-                              <w:pStyle w:val="Descripcin"/>
-                              <w:rPr>
-                                <w:noProof/>
-                                <w:color w:val="5A5A5A" w:themeColor="text1" w:themeTint="A5"/>
-                                <w:spacing w:val="15"/>
-                                <w:lang w:val="es-MX"/>
-                              </w:rPr>
-                            </w:pPr>
-                            <w:r>
-                              <w:rPr>
-                                <w:lang w:val="es-MX"/>
-                              </w:rPr>
-                              <w:t xml:space="preserve">Ilustración </w:t>
-                            </w:r>
-                            <w:r>
-                              <w:fldChar w:fldCharType="begin"/>
-                            </w:r>
-                            <w:r>
-                              <w:rPr>
-                                <w:lang w:val="es-MX"/>
-                              </w:rPr>
-                              <w:instrText xml:space="preserve"> SEQ Ilustración \* ARABIC </w:instrText>
-                            </w:r>
-                            <w:r>
-                              <w:fldChar w:fldCharType="separate"/>
-                            </w:r>
-                            <w:r>
-                              <w:rPr>
-                                <w:noProof/>
-                                <w:lang w:val="es-MX"/>
-                              </w:rPr>
-                              <w:t>8</w:t>
-                            </w:r>
-                            <w:r>
-                              <w:fldChar w:fldCharType="end"/>
-                            </w:r>
-                            <w:r>
-                              <w:rPr>
-                                <w:lang w:val="es-MX"/>
-                              </w:rPr>
-                              <w:t>. Diagrama de secuencia para la obtención de la in</w:t>
-                            </w:r>
-                            <w:r>
-                              <w:rPr>
-                                <w:lang w:val="es-MX"/>
-                              </w:rPr>
-                              <w:t>stancia de la factoría de las tiendas.</w:t>
-                            </w:r>
-                          </w:p>
-                        </w:txbxContent>
-                      </wps:txbx>
-                      <wps:bodyPr rot="0" spcFirstLastPara="0" vertOverflow="overflow" horzOverflow="overflow" vert="horz" wrap="square" lIns="0" tIns="0" rIns="0" bIns="0" numCol="1" spcCol="0" rtlCol="0" fromWordArt="0" anchor="t" anchorCtr="0" forceAA="0" compatLnSpc="1">
-                        <a:prstTxWarp prst="textNoShape">
-                          <a:avLst/>
-                        </a:prstTxWarp>
-                        <a:spAutoFit/>
-                      </wps:bodyPr>
-                    </wps:wsp>
-                  </a:graphicData>
-                </a:graphic>
-              </wp:anchor>
-            </w:drawing>
-          </mc:Choice>
-          <mc:Fallback>
-            <w:pict>
-              <v:shape w14:anchorId="762C111F" id="Cuadro de texto 5" o:spid="_x0000_s1034" type="#_x0000_t202" style="position:absolute;margin-left:29.25pt;margin-top:211.6pt;width:408.95pt;height:.05pt;z-index:251701248;visibility:visible;mso-wrap-style:square;mso-wrap-distance-left:9pt;mso-wrap-distance-top:0;mso-wrap-distance-right:9pt;mso-wrap-distance-bottom:0;mso-position-horizontal:absolute;mso-position-horizontal-relative:text;mso-position-vertical:absolute;mso-position-vertical-relative:text;v-text-anchor:top" o:gfxdata="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" stroked="f">
-                <v:textbox style="mso-fit-shape-to-text:t" inset="0,0,0,0">
-                  <w:txbxContent>
-                    <w:p>
-                      <w:pPr>
-                        <w:pStyle w:val="Descripcin"/>
-                        <w:rPr>
-                          <w:noProof/>
-                          <w:color w:val="5A5A5A" w:themeColor="text1" w:themeTint="A5"/>
-                          <w:spacing w:val="15"/>
-                          <w:lang w:val="es-MX"/>
-                        </w:rPr>
-                      </w:pPr>
-                      <w:r>
-                        <w:rPr>
-                          <w:lang w:val="es-MX"/>
-                        </w:rPr>
-                        <w:t xml:space="preserve">Ilustración </w:t>
-                      </w:r>
-                      <w:r>
-                        <w:fldChar w:fldCharType="begin"/>
-                      </w:r>
-                      <w:r>
-                        <w:rPr>
-                          <w:lang w:val="es-MX"/>
-                        </w:rPr>
-                        <w:instrText xml:space="preserve"> SEQ Ilustración \* ARABIC </w:instrText>
-                      </w:r>
-                      <w:r>
-                        <w:fldChar w:fldCharType="separate"/>
-                      </w:r>
-                      <w:r>
-                        <w:rPr>
-                          <w:noProof/>
-                          <w:lang w:val="es-MX"/>
-                        </w:rPr>
-                        <w:t>8</w:t>
-                      </w:r>
-                      <w:r>
-                        <w:fldChar w:fldCharType="end"/>
-                      </w:r>
-                      <w:r>
-                        <w:rPr>
-                          <w:lang w:val="es-MX"/>
-                        </w:rPr>
-                        <w:t>. Diagrama de secuencia para la obtención de la in</w:t>
-                      </w:r>
-                      <w:r>
-                        <w:rPr>
-                          <w:lang w:val="es-MX"/>
-                        </w:rPr>
-                        <w:t>stancia de la factoría de las tiendas.</w:t>
-                      </w:r>
-                    </w:p>
-                  </w:txbxContent>
-                </v:textbox>
-                <w10:wrap type="topAndBottom"/>
-              </v:shape>
-            </w:pict>
-          </mc:Fallback>
-        </mc:AlternateContent>
-      </w:r>
-      <w:r>
-        <w:rPr>
-          <w:noProof/>
-          <w:lang w:val="es-MX"/>
-        </w:rPr>
-        <w:drawing>
-          <wp:anchor distT="0" distB="0" distL="114300" distR="114300" simplePos="0" relativeHeight="251688960" behindDoc="0" locked="0" layoutInCell="1" allowOverlap="1" wp14:anchorId="0C4C1217" wp14:editId="5D5EA32B">
-            <wp:simplePos x="0" y="0"/>
-            <wp:positionH relativeFrom="margin">
-              <wp:align>center</wp:align>
-            </wp:positionH>
-            <wp:positionV relativeFrom="paragraph">
-              <wp:posOffset>269562</wp:posOffset>
-            </wp:positionV>
-            <wp:extent cx="5193665" cy="2360930"/>
-            <wp:effectExtent l="0" t="0" r="6985" b="1270"/>
-            <wp:wrapTopAndBottom/>
-            <wp:docPr id="22" name="Imagen 22"/>
-            <wp:cNvGraphicFramePr>
-              <a:graphicFrameLocks xmlns:a="http://schemas.openxmlformats.org/drawingml/2006/main" noChangeAspect="1"/>
-            </wp:cNvGraphicFramePr>
-            <a:graphic xmlns:a="http://schemas.openxmlformats.org/drawingml/2006/main">
-              <a:graphicData uri="http://schemas.openxmlformats.org/drawingml/2006/picture">
-                <pic:pic xmlns:pic="http://schemas.openxmlformats.org/drawingml/2006/picture">
-                  <pic:nvPicPr>
-                    <pic:cNvPr id="22" name="DiagramaSecuencia.png"/>
-                    <pic:cNvPicPr/>
-                  </pic:nvPicPr>
-                  <pic:blipFill>
-                    <a:blip r:embed="rId17">
-                      <a:extLst>
-                        <a:ext uri="{28A0092B-C50C-407E-A947-70E740481C1C}">
-                          <a14:useLocalDpi xmlns:a14="http://schemas.microsoft.com/office/drawing/2010/main" val="0"/>
-                        </a:ext>
-                      </a:extLst>
-                    </a:blip>
-                    <a:stretch>
-                      <a:fillRect/>
-                    </a:stretch>
-                  </pic:blipFill>
-                  <pic:spPr>
-                    <a:xfrm>
-                      <a:off x="0" y="0"/>
-                      <a:ext cx="5193665" cy="2360930"/>
-                    </a:xfrm>
-                    <a:prstGeom prst="rect">
-                      <a:avLst/>
-                    </a:prstGeom>
-                  </pic:spPr>
-                </pic:pic>
-              </a:graphicData>
-            </a:graphic>
-            <wp14:sizeRelH relativeFrom="margin">
-              <wp14:pctWidth>0</wp14:pctWidth>
-            </wp14:sizeRelH>
-            <wp14:sizeRelV relativeFrom="margin">
-              <wp14:pctHeight>0</wp14:pctHeight>
-            </wp14:sizeRelV>
-          </wp:anchor>
-        </w:drawing>
-      </w:r>
-      <w:r>
-        <w:rPr>
-          <w:lang w:val="es-MX"/>
-        </w:rPr>
-        <w:t>Diagrama de secuencia:</w:t>
-      </w:r>
-      <w:bookmarkStart w:id="10" w:name="_Toc42419386"/>
-      <w:bookmarkStart w:id="11" w:name="_Toc42419551"/>
-      <w:r>
-        <w:rPr>
-          <w:lang w:val="es-MX"/>
-        </w:rPr>
-        <w:br w:type="page"/>
-      </w:r>
-    </w:p>
-    <w:p>
-      <w:pPr>
-        <w:pStyle w:val="Ttulo1"/>
-        <w:rPr>
-          <w:lang w:val="es-MX"/>
-        </w:rPr>
-      </w:pPr>
-      <w:bookmarkStart w:id="12" w:name="_Toc42673736"/>
-      <w:r>
-        <w:rPr>
-          <w:lang w:val="es-MX"/>
-        </w:rPr>
-        <w:lastRenderedPageBreak/>
-        <w:t>Patrón de diseño: State</w:t>
-      </w:r>
-      <w:bookmarkEnd w:id="10"/>
-      <w:bookmarkEnd w:id="11"/>
-      <w:r>
-        <w:rPr>
-          <w:lang w:val="es-MX"/>
-        </w:rPr>
-        <w:t>.</w:t>
-      </w:r>
-      <w:bookmarkEnd w:id="12"/>
-    </w:p>
-    <w:p>
-      <w:pPr>
-        <w:pStyle w:val="Subttulo"/>
-        <w:rPr>
-          <w:lang w:val="es-MX"/>
-        </w:rPr>
-      </w:pPr>
-      <w:r>
-        <w:rPr>
-          <w:noProof/>
-        </w:rPr>
-        <mc:AlternateContent>
-          <mc:Choice Requires="wps">
-            <w:drawing>
-              <wp:anchor distT="0" distB="0" distL="114300" distR="114300" simplePos="0" relativeHeight="251693056" behindDoc="0" locked="0" layoutInCell="1" allowOverlap="1" wp14:anchorId="12A685E9" wp14:editId="196BF498">
+              <wp:anchor distT="0" distB="0" distL="114300" distR="114300" simplePos="0" relativeHeight="251693056" behindDoc="0" locked="0" layoutInCell="1" allowOverlap="1">
                 <wp:simplePos x="0" y="0"/>
                 <wp:positionH relativeFrom="column">
                   <wp:posOffset>1047750</wp:posOffset>
@@ -3877,7 +3219,7 @@
           </mc:Choice>
           <mc:Fallback>
             <w:pict>
-              <v:shape w14:anchorId="12A685E9" id="Cuadro de texto 24" o:spid="_x0000_s1035" type="#_x0000_t202" style="position:absolute;margin-left:82.5pt;margin-top:241.6pt;width:303pt;height:.05pt;z-index:251693056;visibility:visible;mso-wrap-style:square;mso-wrap-distance-left:9pt;mso-wrap-distance-top:0;mso-wrap-distance-right:9pt;mso-wrap-distance-bottom:0;mso-position-horizontal:absolute;mso-position-horizontal-relative:text;mso-position-vertical:absolute;mso-position-vertical-relative:text;v-text-anchor:top" o:gfxdata="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" stroked="f">
+              <v:shape id="Cuadro de texto 24" o:spid="_x0000_s1031" type="#_x0000_t202" style="position:absolute;margin-left:82.5pt;margin-top:241.6pt;width:303pt;height:.05pt;z-index:251693056;visibility:visible;mso-wrap-style:square;mso-wrap-distance-left:9pt;mso-wrap-distance-top:0;mso-wrap-distance-right:9pt;mso-wrap-distance-bottom:0;mso-position-horizontal:absolute;mso-position-horizontal-relative:text;mso-position-vertical:absolute;mso-position-vertical-relative:text;v-text-anchor:top" o:gfxdata="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" stroked="f">
                 <v:textbox style="mso-fit-shape-to-text:t" inset="0,0,0,0">
                   <w:txbxContent>
                     <w:p>
@@ -3953,7 +3295,7 @@
           <w:lang w:val="es-MX"/>
         </w:rPr>
         <w:drawing>
-          <wp:anchor distT="0" distB="0" distL="114300" distR="114300" simplePos="0" relativeHeight="251663360" behindDoc="0" locked="0" layoutInCell="1" allowOverlap="1" wp14:anchorId="5D93207E" wp14:editId="7052613B">
+          <wp:anchor distT="0" distB="0" distL="114300" distR="114300" simplePos="0" relativeHeight="251663360" behindDoc="0" locked="0" layoutInCell="1" allowOverlap="1">
             <wp:simplePos x="0" y="0"/>
             <wp:positionH relativeFrom="margin">
               <wp:align>center</wp:align>
@@ -4046,7 +3388,7 @@
           <w:lang w:val="es-MX"/>
         </w:rPr>
         <w:drawing>
-          <wp:inline distT="0" distB="0" distL="0" distR="0" wp14:anchorId="2368FE02" wp14:editId="0DE56A05">
+          <wp:inline distT="0" distB="0" distL="0" distR="0">
             <wp:extent cx="5943600" cy="3598545"/>
             <wp:effectExtent l="0" t="0" r="0" b="1905"/>
             <wp:docPr id="11" name="Imagen 11"/>
@@ -4158,7 +3500,7 @@
         <mc:AlternateContent>
           <mc:Choice Requires="wps">
             <w:drawing>
-              <wp:anchor distT="0" distB="0" distL="114300" distR="114300" simplePos="0" relativeHeight="251705344" behindDoc="0" locked="0" layoutInCell="1" allowOverlap="1" wp14:anchorId="35210CBF" wp14:editId="4FF2C770">
+              <wp:anchor distT="0" distB="0" distL="114300" distR="114300" simplePos="0" relativeHeight="251705344" behindDoc="0" locked="0" layoutInCell="1" allowOverlap="1">
                 <wp:simplePos x="0" y="0"/>
                 <wp:positionH relativeFrom="column">
                   <wp:posOffset>-496570</wp:posOffset>
@@ -4234,13 +3576,7 @@
                               <w:rPr>
                                 <w:lang w:val="es-MX"/>
                               </w:rPr>
-                              <w:t xml:space="preserve">. Diagrama de estados del carrito de </w:t>
-                            </w:r>
-                            <w:r>
-                              <w:rPr>
-                                <w:lang w:val="es-MX"/>
-                              </w:rPr>
-                              <w:t>compras.</w:t>
+                              <w:t>. Diagrama de estados del carrito de compras.</w:t>
                             </w:r>
                           </w:p>
                         </w:txbxContent>
@@ -4259,7 +3595,7 @@
           </mc:Choice>
           <mc:Fallback>
             <w:pict>
-              <v:shape w14:anchorId="35210CBF" id="Cuadro de texto 28" o:spid="_x0000_s1036" type="#_x0000_t202" style="position:absolute;margin-left:-39.1pt;margin-top:286.5pt;width:726.25pt;height:.05pt;z-index:251705344;visibility:visible;mso-wrap-style:square;mso-wrap-distance-left:9pt;mso-wrap-distance-top:0;mso-wrap-distance-right:9pt;mso-wrap-distance-bottom:0;mso-position-horizontal:absolute;mso-position-horizontal-relative:text;mso-position-vertical:absolute;mso-position-vertical-relative:text;v-text-anchor:top" o:gfxdata="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" stroked="f">
+              <v:shape id="Cuadro de texto 28" o:spid="_x0000_s1032" type="#_x0000_t202" style="position:absolute;margin-left:-39.1pt;margin-top:286.5pt;width:726.25pt;height:.05pt;z-index:251705344;visibility:visible;mso-wrap-style:square;mso-wrap-distance-left:9pt;mso-wrap-distance-top:0;mso-wrap-distance-right:9pt;mso-wrap-distance-bottom:0;mso-position-horizontal:absolute;mso-position-horizontal-relative:text;mso-position-vertical:absolute;mso-position-vertical-relative:text;v-text-anchor:top" o:gfxdata="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" stroked="f">
                 <v:textbox style="mso-fit-shape-to-text:t" inset="0,0,0,0">
                   <w:txbxContent>
                     <w:p>
@@ -4304,13 +3640,7 @@
                         <w:rPr>
                           <w:lang w:val="es-MX"/>
                         </w:rPr>
-                        <w:t xml:space="preserve">. Diagrama de estados del carrito de </w:t>
-                      </w:r>
-                      <w:r>
-                        <w:rPr>
-                          <w:lang w:val="es-MX"/>
-                        </w:rPr>
-                        <w:t>compras.</w:t>
+                        <w:t>. Diagrama de estados del carrito de compras.</w:t>
                       </w:r>
                     </w:p>
                   </w:txbxContent>
@@ -4327,7 +3657,7 @@
           <w:lang w:val="es-MX"/>
         </w:rPr>
         <w:drawing>
-          <wp:anchor distT="0" distB="0" distL="114300" distR="114300" simplePos="0" relativeHeight="251702272" behindDoc="0" locked="0" layoutInCell="1" allowOverlap="1" wp14:anchorId="2FD9FB8A" wp14:editId="5893AD88">
+          <wp:anchor distT="0" distB="0" distL="114300" distR="114300" simplePos="0" relativeHeight="251702272" behindDoc="0" locked="0" layoutInCell="1" allowOverlap="1">
             <wp:simplePos x="0" y="0"/>
             <wp:positionH relativeFrom="margin">
               <wp:align>center</wp:align>
@@ -4423,13 +3753,7 @@
         <w:rPr>
           <w:lang w:val="es-MX"/>
         </w:rPr>
-        <w:t>Este patrón es utilizado para la clase CarritoCompras el cual nos ayuda a procesar los estados que el carrito tiene cuando se ejecuta una acción. Este patrón también es utilizado para la parte gráfica y, uniéndo</w:t>
-      </w:r>
-      <w:r>
-        <w:rPr>
-          <w:lang w:val="es-MX"/>
-        </w:rPr>
-        <w:t xml:space="preserve">lo con el patrón </w:t>
+        <w:t xml:space="preserve">Este patrón es utilizado para la clase CarritoCompras el cual nos ayuda a procesar los estados que el carrito tiene cuando se ejecuta una acción. Este patrón también es utilizado para la parte gráfica y, uniéndolo con el patrón </w:t>
       </w:r>
       <w:r>
         <w:rPr>
@@ -4498,7 +3822,7 @@
         <mc:AlternateContent>
           <mc:Choice Requires="wps">
             <w:drawing>
-              <wp:anchor distT="0" distB="0" distL="114300" distR="114300" simplePos="0" relativeHeight="251707392" behindDoc="0" locked="0" layoutInCell="1" allowOverlap="1" wp14:anchorId="3475106D" wp14:editId="0A03ED28">
+              <wp:anchor distT="0" distB="0" distL="114300" distR="114300" simplePos="0" relativeHeight="251707392" behindDoc="0" locked="0" layoutInCell="1" allowOverlap="1">
                 <wp:simplePos x="0" y="0"/>
                 <wp:positionH relativeFrom="column">
                   <wp:posOffset>1113155</wp:posOffset>
@@ -4607,7 +3931,7 @@
           </mc:Choice>
           <mc:Fallback>
             <w:pict>
-              <v:shape w14:anchorId="3475106D" id="Cuadro de texto 30" o:spid="_x0000_s1037" type="#_x0000_t202" style="position:absolute;margin-left:87.65pt;margin-top:240pt;width:300.5pt;height:.05pt;z-index:251707392;visibility:visible;mso-wrap-style:square;mso-wrap-distance-left:9pt;mso-wrap-distance-top:0;mso-wrap-distance-right:9pt;mso-wrap-distance-bottom:0;mso-position-horizontal:absolute;mso-position-horizontal-relative:text;mso-position-vertical:absolute;mso-position-vertical-relative:text;v-text-anchor:top" o:gfxdata="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" stroked="f">
+              <v:shape id="Cuadro de texto 30" o:spid="_x0000_s1033" type="#_x0000_t202" style="position:absolute;margin-left:87.65pt;margin-top:240pt;width:300.5pt;height:.05pt;z-index:251707392;visibility:visible;mso-wrap-style:square;mso-wrap-distance-left:9pt;mso-wrap-distance-top:0;mso-wrap-distance-right:9pt;mso-wrap-distance-bottom:0;mso-position-horizontal:absolute;mso-position-horizontal-relative:text;mso-position-vertical:absolute;mso-position-vertical-relative:text;v-text-anchor:top" o:gfxdata="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" stroked="f">
                 <v:textbox style="mso-fit-shape-to-text:t" inset="0,0,0,0">
                   <w:txbxContent>
                     <w:p>
@@ -4683,7 +4007,7 @@
           <w:lang w:val="es-MX"/>
         </w:rPr>
         <w:drawing>
-          <wp:anchor distT="0" distB="0" distL="114300" distR="114300" simplePos="0" relativeHeight="251664384" behindDoc="0" locked="0" layoutInCell="1" allowOverlap="1" wp14:anchorId="53ADDCEA" wp14:editId="5000DE7D">
+          <wp:anchor distT="0" distB="0" distL="114300" distR="114300" simplePos="0" relativeHeight="251664384" behindDoc="0" locked="0" layoutInCell="1" allowOverlap="1">
             <wp:simplePos x="0" y="0"/>
             <wp:positionH relativeFrom="margin">
               <wp:posOffset>1113155</wp:posOffset>
@@ -4742,13 +4066,7 @@
         <w:rPr>
           <w:lang w:val="es-MX"/>
         </w:rPr>
-        <w:t>Diagrama de clase</w:t>
-      </w:r>
-      <w:r>
-        <w:rPr>
-          <w:lang w:val="es-MX"/>
-        </w:rPr>
-        <w:t>s:</w:t>
+        <w:t>Diagrama de clases:</w:t>
       </w:r>
     </w:p>
     <w:p>
@@ -4772,7 +4090,7 @@
         <mc:AlternateContent>
           <mc:Choice Requires="wps">
             <w:drawing>
-              <wp:anchor distT="0" distB="0" distL="114300" distR="114300" simplePos="0" relativeHeight="251709440" behindDoc="0" locked="0" layoutInCell="1" allowOverlap="1" wp14:anchorId="4C644750" wp14:editId="3E10A31A">
+              <wp:anchor distT="0" distB="0" distL="114300" distR="114300" simplePos="0" relativeHeight="251709440" behindDoc="0" locked="0" layoutInCell="1" allowOverlap="1">
                 <wp:simplePos x="0" y="0"/>
                 <wp:positionH relativeFrom="column">
                   <wp:posOffset>866775</wp:posOffset>
@@ -4867,7 +4185,7 @@
           </mc:Choice>
           <mc:Fallback>
             <w:pict>
-              <v:shape w14:anchorId="4C644750" id="Cuadro de texto 31" o:spid="_x0000_s1038" type="#_x0000_t202" style="position:absolute;margin-left:68.25pt;margin-top:205.75pt;width:331.2pt;height:.05pt;z-index:251709440;visibility:visible;mso-wrap-style:square;mso-wrap-distance-left:9pt;mso-wrap-distance-top:0;mso-wrap-distance-right:9pt;mso-wrap-distance-bottom:0;mso-position-horizontal:absolute;mso-position-horizontal-relative:text;mso-position-vertical:absolute;mso-position-vertical-relative:text;v-text-anchor:top" o:gfxdata="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" stroked="f">
+              <v:shape id="Cuadro de texto 31" o:spid="_x0000_s1034" type="#_x0000_t202" style="position:absolute;margin-left:68.25pt;margin-top:205.75pt;width:331.2pt;height:.05pt;z-index:251709440;visibility:visible;mso-wrap-style:square;mso-wrap-distance-left:9pt;mso-wrap-distance-top:0;mso-wrap-distance-right:9pt;mso-wrap-distance-bottom:0;mso-position-horizontal:absolute;mso-position-horizontal-relative:text;mso-position-vertical:absolute;mso-position-vertical-relative:text;v-text-anchor:top" o:gfxdata="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" stroked="f">
                 <v:textbox style="mso-fit-shape-to-text:t" inset="0,0,0,0">
                   <w:txbxContent>
                     <w:p>
@@ -4929,7 +4247,7 @@
           <w:lang w:val="es-MX"/>
         </w:rPr>
         <w:drawing>
-          <wp:anchor distT="0" distB="0" distL="114300" distR="114300" simplePos="0" relativeHeight="251680768" behindDoc="0" locked="0" layoutInCell="1" allowOverlap="1" wp14:anchorId="1F4DEA86" wp14:editId="0B2AD480">
+          <wp:anchor distT="0" distB="0" distL="114300" distR="114300" simplePos="0" relativeHeight="251680768" behindDoc="0" locked="0" layoutInCell="1" allowOverlap="1">
             <wp:simplePos x="0" y="0"/>
             <wp:positionH relativeFrom="margin">
               <wp:align>center</wp:align>
@@ -5024,19 +4342,7 @@
         <w:rPr>
           <w:lang w:val="es-MX"/>
         </w:rPr>
-        <w:t>Este patrón de diseño no solo se usa en este contexto específico del sistema, sino también p</w:t>
-      </w:r>
-      <w:r>
-        <w:rPr>
-          <w:lang w:val="es-MX"/>
-        </w:rPr>
-        <w:t xml:space="preserve">ara mandar notificaciones entre ventanas para responder de cierta manera ante las acciones del usuario; dibujar el estado del carrito en pantalla según los cambios que se hagan dentro de él, o simples acciones internas que se realizan dentro de las tablas </w:t>
-      </w:r>
-      <w:r>
-        <w:rPr>
-          <w:lang w:val="es-MX"/>
-        </w:rPr>
-        <w:t>para actualizar los datos.</w:t>
+        <w:t>Este patrón de diseño no solo se usa en este contexto específico del sistema, sino también para mandar notificaciones entre ventanas para responder de cierta manera ante las acciones del usuario; dibujar el estado del carrito en pantalla según los cambios que se hagan dentro de él, o simples acciones internas que se realizan dentro de las tablas para actualizar los datos.</w:t>
       </w:r>
     </w:p>
     <w:sectPr>

</xml_diff>

<commit_message>
Diagrama general agregado Nofiticaciones agregado
</commit_message>
<xml_diff>
--- a/Docs/Patrones _Dis.docx
+++ b/Docs/Patrones _Dis.docx
@@ -894,7 +894,7 @@
             </w:rPr>
             <w:fldChar w:fldCharType="separate"/>
           </w:r>
-          <w:hyperlink w:anchor="_Toc42673732" w:history="1">
+          <w:hyperlink w:anchor="_Toc43453216" w:history="1">
             <w:r>
               <w:rPr>
                 <w:rStyle w:val="Hipervnculo"/>
@@ -922,7 +922,7 @@
                 <w:noProof/>
                 <w:webHidden/>
               </w:rPr>
-              <w:instrText xml:space="preserve"> PAGEREF _Toc42673732 \h </w:instrText>
+              <w:instrText xml:space="preserve"> PAGEREF _Toc43453216 \h </w:instrText>
             </w:r>
             <w:r>
               <w:rPr>
@@ -965,7 +965,7 @@
               <w:lang w:val="es-MX" w:eastAsia="es-MX"/>
             </w:rPr>
           </w:pPr>
-          <w:hyperlink w:anchor="_Toc42673733" w:history="1">
+          <w:hyperlink w:anchor="_Toc43453217" w:history="1">
             <w:r>
               <w:rPr>
                 <w:rStyle w:val="Hipervnculo"/>
@@ -993,7 +993,7 @@
                 <w:noProof/>
                 <w:webHidden/>
               </w:rPr>
-              <w:instrText xml:space="preserve"> PAGEREF _Toc42673733 \h </w:instrText>
+              <w:instrText xml:space="preserve"> PAGEREF _Toc43453217 \h </w:instrText>
             </w:r>
             <w:r>
               <w:rPr>
@@ -1036,7 +1036,7 @@
               <w:lang w:val="es-MX" w:eastAsia="es-MX"/>
             </w:rPr>
           </w:pPr>
-          <w:hyperlink w:anchor="_Toc42673734" w:history="1">
+          <w:hyperlink w:anchor="_Toc43453218" w:history="1">
             <w:r>
               <w:rPr>
                 <w:rStyle w:val="Hipervnculo"/>
@@ -1064,7 +1064,7 @@
                 <w:noProof/>
                 <w:webHidden/>
               </w:rPr>
-              <w:instrText xml:space="preserve"> PAGEREF _Toc42673734 \h </w:instrText>
+              <w:instrText xml:space="preserve"> PAGEREF _Toc43453218 \h </w:instrText>
             </w:r>
             <w:r>
               <w:rPr>
@@ -1107,7 +1107,7 @@
               <w:lang w:val="es-MX" w:eastAsia="es-MX"/>
             </w:rPr>
           </w:pPr>
-          <w:hyperlink w:anchor="_Toc42673735" w:history="1">
+          <w:hyperlink w:anchor="_Toc43453219" w:history="1">
             <w:r>
               <w:rPr>
                 <w:rStyle w:val="Hipervnculo"/>
@@ -1135,7 +1135,7 @@
                 <w:noProof/>
                 <w:webHidden/>
               </w:rPr>
-              <w:instrText xml:space="preserve"> PAGEREF _Toc42673735 \h </w:instrText>
+              <w:instrText xml:space="preserve"> PAGEREF _Toc43453219 \h </w:instrText>
             </w:r>
             <w:r>
               <w:rPr>
@@ -1178,7 +1178,7 @@
               <w:lang w:val="es-MX" w:eastAsia="es-MX"/>
             </w:rPr>
           </w:pPr>
-          <w:hyperlink w:anchor="_Toc42673736" w:history="1">
+          <w:hyperlink w:anchor="_Toc43453220" w:history="1">
             <w:r>
               <w:rPr>
                 <w:rStyle w:val="Hipervnculo"/>
@@ -1206,7 +1206,7 @@
                 <w:noProof/>
                 <w:webHidden/>
               </w:rPr>
-              <w:instrText xml:space="preserve"> PAGEREF _Toc42673736 \h </w:instrText>
+              <w:instrText xml:space="preserve"> PAGEREF _Toc43453220 \h </w:instrText>
             </w:r>
             <w:r>
               <w:rPr>
@@ -1249,7 +1249,7 @@
               <w:lang w:val="es-MX" w:eastAsia="es-MX"/>
             </w:rPr>
           </w:pPr>
-          <w:hyperlink w:anchor="_Toc42673737" w:history="1">
+          <w:hyperlink w:anchor="_Toc43453221" w:history="1">
             <w:r>
               <w:rPr>
                 <w:rStyle w:val="Hipervnculo"/>
@@ -1277,7 +1277,7 @@
                 <w:noProof/>
                 <w:webHidden/>
               </w:rPr>
-              <w:instrText xml:space="preserve"> PAGEREF _Toc42673737 \h </w:instrText>
+              <w:instrText xml:space="preserve"> PAGEREF _Toc43453221 \h </w:instrText>
             </w:r>
             <w:r>
               <w:rPr>
@@ -1298,6 +1298,77 @@
                 <w:webHidden/>
               </w:rPr>
               <w:t>9</w:t>
+            </w:r>
+            <w:r>
+              <w:rPr>
+                <w:noProof/>
+                <w:webHidden/>
+              </w:rPr>
+              <w:fldChar w:fldCharType="end"/>
+            </w:r>
+          </w:hyperlink>
+        </w:p>
+        <w:p>
+          <w:pPr>
+            <w:pStyle w:val="TDC1"/>
+            <w:tabs>
+              <w:tab w:val="right" w:leader="dot" w:pos="9350"/>
+            </w:tabs>
+            <w:rPr>
+              <w:rFonts w:eastAsiaTheme="minorEastAsia"/>
+              <w:noProof/>
+              <w:lang w:val="es-MX" w:eastAsia="es-MX"/>
+            </w:rPr>
+          </w:pPr>
+          <w:hyperlink w:anchor="_Toc43453222" w:history="1">
+            <w:r>
+              <w:rPr>
+                <w:rStyle w:val="Hipervnculo"/>
+                <w:noProof/>
+                <w:lang w:val="es-MX"/>
+              </w:rPr>
+              <w:t>UML Del proyecto</w:t>
+            </w:r>
+            <w:r>
+              <w:rPr>
+                <w:noProof/>
+                <w:webHidden/>
+              </w:rPr>
+              <w:tab/>
+            </w:r>
+            <w:r>
+              <w:rPr>
+                <w:noProof/>
+                <w:webHidden/>
+              </w:rPr>
+              <w:fldChar w:fldCharType="begin"/>
+            </w:r>
+            <w:r>
+              <w:rPr>
+                <w:noProof/>
+                <w:webHidden/>
+              </w:rPr>
+              <w:instrText xml:space="preserve"> PAGEREF _Toc43453222 \h </w:instrText>
+            </w:r>
+            <w:r>
+              <w:rPr>
+                <w:noProof/>
+                <w:webHidden/>
+              </w:rPr>
+            </w:r>
+            <w:r>
+              <w:rPr>
+                <w:noProof/>
+                <w:webHidden/>
+              </w:rPr>
+              <w:fldChar w:fldCharType="separate"/>
+            </w:r>
+            <w:r>
+              <w:rPr>
+                <w:noProof/>
+                <w:webHidden/>
+              </w:rPr>
+              <w:t>10</w:t>
             </w:r>
             <w:r>
               <w:rPr>
@@ -1338,7 +1409,7 @@
           <w:lang w:val="es-MX"/>
         </w:rPr>
       </w:pPr>
-      <w:bookmarkStart w:id="0" w:name="_Toc42673732"/>
+      <w:bookmarkStart w:id="0" w:name="_Toc43453216"/>
       <w:r>
         <w:rPr>
           <w:lang w:val="es-MX"/>
@@ -1534,6 +1605,7 @@
                         </w:rPr>
                         <w:t xml:space="preserve">. Diagrama de clases del patrón de diseño </w:t>
                       </w:r>
+                      <w:proofErr w:type="spellStart"/>
                       <w:r>
                         <w:rPr>
                           <w:b/>
@@ -1542,6 +1614,7 @@
                         </w:rPr>
                         <w:t>Decorator</w:t>
                       </w:r>
+                      <w:proofErr w:type="spellEnd"/>
                       <w:r>
                         <w:rPr>
                           <w:lang w:val="es-MX"/>
@@ -1957,7 +2030,7 @@
       </w:pPr>
       <w:bookmarkStart w:id="1" w:name="_Toc42419383"/>
       <w:bookmarkStart w:id="2" w:name="_Toc42419548"/>
-      <w:bookmarkStart w:id="3" w:name="_Toc42673733"/>
+      <w:bookmarkStart w:id="3" w:name="_Toc43453217"/>
       <w:r>
         <w:rPr>
           <w:lang w:val="es-MX"/>
@@ -2155,6 +2228,7 @@
                         </w:rPr>
                         <w:t xml:space="preserve">. Diagrama de clases para el patrón de diseño </w:t>
                       </w:r>
+                      <w:proofErr w:type="spellStart"/>
                       <w:r>
                         <w:rPr>
                           <w:b/>
@@ -2163,6 +2237,7 @@
                         </w:rPr>
                         <w:t>Iterator</w:t>
                       </w:r>
+                      <w:proofErr w:type="spellEnd"/>
                       <w:r>
                         <w:rPr>
                           <w:lang w:val="es-MX"/>
@@ -2433,6 +2508,7 @@
                         </w:rPr>
                         <w:t xml:space="preserve">. Diagrama de secuencia para la creación de objeto de tipo </w:t>
                       </w:r>
+                      <w:proofErr w:type="spellStart"/>
                       <w:r>
                         <w:rPr>
                           <w:b/>
@@ -2441,11 +2517,26 @@
                         </w:rPr>
                         <w:t>Enumeration</w:t>
                       </w:r>
+                      <w:proofErr w:type="spellEnd"/>
                       <w:r>
                         <w:rPr>
                           <w:lang w:val="es-MX"/>
                         </w:rPr>
-                        <w:t>&lt;T&gt; a partir de una List&lt;T&gt;.</w:t>
+                        <w:t xml:space="preserve">&lt;T&gt; a partir de una </w:t>
+                      </w:r>
+                      <w:proofErr w:type="spellStart"/>
+                      <w:r>
+                        <w:rPr>
+                          <w:lang w:val="es-MX"/>
+                        </w:rPr>
+                        <w:t>List</w:t>
+                      </w:r>
+                      <w:proofErr w:type="spellEnd"/>
+                      <w:r>
+                        <w:rPr>
+                          <w:lang w:val="es-MX"/>
+                        </w:rPr>
+                        <w:t>&lt;T&gt;.</w:t>
                       </w:r>
                     </w:p>
                   </w:txbxContent>
@@ -2597,7 +2688,7 @@
           <w:lang w:val="es-MX"/>
         </w:rPr>
       </w:pPr>
-      <w:bookmarkStart w:id="6" w:name="_Toc42673734"/>
+      <w:bookmarkStart w:id="6" w:name="_Toc43453218"/>
       <w:r>
         <w:rPr>
           <w:lang w:val="es-MX"/>
@@ -2982,7 +3073,7 @@
           <w:lang w:val="es-MX"/>
         </w:rPr>
       </w:pPr>
-      <w:bookmarkStart w:id="9" w:name="_Toc42673735"/>
+      <w:bookmarkStart w:id="9" w:name="_Toc43453219"/>
       <w:r>
         <w:rPr>
           <w:lang w:val="es-MX"/>
@@ -3262,7 +3353,7 @@
           <w:lang w:val="es-MX"/>
         </w:rPr>
       </w:pPr>
-      <w:bookmarkStart w:id="12" w:name="_Toc42673736"/>
+      <w:bookmarkStart w:id="12" w:name="_Toc43453220"/>
       <w:r>
         <w:rPr>
           <w:lang w:val="es-MX"/>
@@ -3460,6 +3551,7 @@
                         </w:rPr>
                         <w:t xml:space="preserve">. Diagrama de clases para el patrón de diseño </w:t>
                       </w:r>
+                      <w:proofErr w:type="spellStart"/>
                       <w:r>
                         <w:rPr>
                           <w:b/>
@@ -3468,6 +3560,7 @@
                         </w:rPr>
                         <w:t>State</w:t>
                       </w:r>
+                      <w:proofErr w:type="spellEnd"/>
                       <w:r>
                         <w:rPr>
                           <w:lang w:val="es-MX"/>
@@ -4000,7 +4093,7 @@
           <w:lang w:val="es-MX"/>
         </w:rPr>
       </w:pPr>
-      <w:bookmarkStart w:id="15" w:name="_Toc42673737"/>
+      <w:bookmarkStart w:id="15" w:name="_Toc43453221"/>
       <w:r>
         <w:rPr>
           <w:lang w:val="es-MX"/>
@@ -4198,6 +4291,7 @@
                         </w:rPr>
                         <w:t xml:space="preserve">. Diagrama de clases para el patrón de diseño </w:t>
                       </w:r>
+                      <w:proofErr w:type="spellStart"/>
                       <w:r>
                         <w:rPr>
                           <w:b/>
@@ -4206,6 +4300,7 @@
                         </w:rPr>
                         <w:t>Observer</w:t>
                       </w:r>
+                      <w:proofErr w:type="spellEnd"/>
                       <w:r>
                         <w:rPr>
                           <w:lang w:val="es-MX"/>
@@ -4557,6 +4652,12 @@
         <w:rPr>
           <w:lang w:val="es-MX"/>
         </w:rPr>
+        <w:sectPr>
+          <w:pgSz w:w="12240" w:h="15840"/>
+          <w:pgMar w:top="1440" w:right="1440" w:bottom="1440" w:left="1440" w:header="720" w:footer="720" w:gutter="0"/>
+          <w:cols w:space="720"/>
+          <w:docGrid w:linePitch="360"/>
+        </w:sectPr>
       </w:pPr>
       <w:r>
         <w:rPr>
@@ -4565,8 +4666,102 @@
         <w:t>Este patrón de diseño no solo se usa en este contexto específico del sistema, sino también para mandar notificaciones entre ventanas para responder de cierta manera ante las acciones del usuario; dibujar el estado del carrito en pantalla según los cambios que se hagan dentro de él, o simples acciones internas que se realizan dentro de las tablas para actualizar los datos.</w:t>
       </w:r>
     </w:p>
+    <w:p>
+      <w:pPr>
+        <w:pStyle w:val="Ttulo1"/>
+        <w:jc w:val="center"/>
+        <w:rPr>
+          <w:lang w:val="es-MX"/>
+        </w:rPr>
+      </w:pPr>
+      <w:bookmarkStart w:id="16" w:name="_Toc43453222"/>
+      <w:r>
+        <w:rPr>
+          <w:noProof/>
+          <w:lang w:val="es-MX"/>
+        </w:rPr>
+        <w:lastRenderedPageBreak/>
+        <w:drawing>
+          <wp:anchor distT="0" distB="0" distL="114300" distR="114300" simplePos="0" relativeHeight="251710464" behindDoc="0" locked="0" layoutInCell="1" allowOverlap="1">
+            <wp:simplePos x="0" y="0"/>
+            <wp:positionH relativeFrom="column">
+              <wp:posOffset>-742315</wp:posOffset>
+            </wp:positionH>
+            <wp:positionV relativeFrom="paragraph">
+              <wp:posOffset>397771</wp:posOffset>
+            </wp:positionV>
+            <wp:extent cx="9710420" cy="4829810"/>
+            <wp:effectExtent l="0" t="0" r="5080" b="8890"/>
+            <wp:wrapSquare wrapText="bothSides"/>
+            <wp:docPr id="5" name="Imagen 5"/>
+            <wp:cNvGraphicFramePr>
+              <a:graphicFrameLocks xmlns:a="http://schemas.openxmlformats.org/drawingml/2006/main" noChangeAspect="1"/>
+            </wp:cNvGraphicFramePr>
+            <a:graphic xmlns:a="http://schemas.openxmlformats.org/drawingml/2006/main">
+              <a:graphicData uri="http://schemas.openxmlformats.org/drawingml/2006/picture">
+                <pic:pic xmlns:pic="http://schemas.openxmlformats.org/drawingml/2006/picture">
+                  <pic:nvPicPr>
+                    <pic:cNvPr id="0" name="Picture 1"/>
+                    <pic:cNvPicPr>
+                      <a:picLocks noChangeAspect="1" noChangeArrowheads="1"/>
+                    </pic:cNvPicPr>
+                  </pic:nvPicPr>
+                  <pic:blipFill>
+                    <a:blip r:embed="rId23" cstate="print">
+                      <a:extLst>
+                        <a:ext uri="{28A0092B-C50C-407E-A947-70E740481C1C}">
+                          <a14:useLocalDpi xmlns:a14="http://schemas.microsoft.com/office/drawing/2010/main" val="0"/>
+                        </a:ext>
+                      </a:extLst>
+                    </a:blip>
+                    <a:srcRect/>
+                    <a:stretch>
+                      <a:fillRect/>
+                    </a:stretch>
+                  </pic:blipFill>
+                  <pic:spPr bwMode="auto">
+                    <a:xfrm>
+                      <a:off x="0" y="0"/>
+                      <a:ext cx="9710420" cy="4829810"/>
+                    </a:xfrm>
+                    <a:prstGeom prst="rect">
+                      <a:avLst/>
+                    </a:prstGeom>
+                    <a:noFill/>
+                    <a:ln>
+                      <a:noFill/>
+                    </a:ln>
+                  </pic:spPr>
+                </pic:pic>
+              </a:graphicData>
+            </a:graphic>
+            <wp14:sizeRelH relativeFrom="margin">
+              <wp14:pctWidth>0</wp14:pctWidth>
+            </wp14:sizeRelH>
+            <wp14:sizeRelV relativeFrom="margin">
+              <wp14:pctHeight>0</wp14:pctHeight>
+            </wp14:sizeRelV>
+          </wp:anchor>
+        </w:drawing>
+      </w:r>
+      <w:r>
+        <w:rPr>
+          <w:lang w:val="es-MX"/>
+        </w:rPr>
+        <w:t>UML Del proyecto</w:t>
+      </w:r>
+      <w:bookmarkEnd w:id="16"/>
+    </w:p>
+    <w:p>
+      <w:pPr>
+        <w:jc w:val="center"/>
+        <w:rPr>
+          <w:lang w:val="es-MX"/>
+        </w:rPr>
+      </w:pPr>
+    </w:p>
     <w:sectPr>
-      <w:pgSz w:w="12240" w:h="15840"/>
+      <w:pgSz w:w="15840" w:h="12240" w:orient="landscape"/>
       <w:pgMar w:top="1440" w:right="1440" w:bottom="1440" w:left="1440" w:header="720" w:footer="720" w:gutter="0"/>
       <w:cols w:space="720"/>
       <w:docGrid w:linePitch="360"/>
@@ -5504,6 +5699,46 @@
       <w:vertAlign w:val="superscript"/>
     </w:rPr>
   </w:style>
+  <w:style w:type="paragraph" w:styleId="Encabezado">
+    <w:name w:val="header"/>
+    <w:basedOn w:val="Normal"/>
+    <w:link w:val="EncabezadoCar"/>
+    <w:uiPriority w:val="99"/>
+    <w:unhideWhenUsed/>
+    <w:pPr>
+      <w:tabs>
+        <w:tab w:val="center" w:pos="4419"/>
+        <w:tab w:val="right" w:pos="8838"/>
+      </w:tabs>
+      <w:spacing w:after="0" w:line="240" w:lineRule="auto"/>
+    </w:pPr>
+  </w:style>
+  <w:style w:type="character" w:customStyle="1" w:styleId="EncabezadoCar">
+    <w:name w:val="Encabezado Car"/>
+    <w:basedOn w:val="Fuentedeprrafopredeter"/>
+    <w:link w:val="Encabezado"/>
+    <w:uiPriority w:val="99"/>
+  </w:style>
+  <w:style w:type="paragraph" w:styleId="Piedepgina">
+    <w:name w:val="footer"/>
+    <w:basedOn w:val="Normal"/>
+    <w:link w:val="PiedepginaCar"/>
+    <w:uiPriority w:val="99"/>
+    <w:unhideWhenUsed/>
+    <w:pPr>
+      <w:tabs>
+        <w:tab w:val="center" w:pos="4419"/>
+        <w:tab w:val="right" w:pos="8838"/>
+      </w:tabs>
+      <w:spacing w:after="0" w:line="240" w:lineRule="auto"/>
+    </w:pPr>
+  </w:style>
+  <w:style w:type="character" w:customStyle="1" w:styleId="PiedepginaCar">
+    <w:name w:val="Pie de página Car"/>
+    <w:basedOn w:val="Fuentedeprrafopredeter"/>
+    <w:link w:val="Piedepgina"/>
+    <w:uiPriority w:val="99"/>
+  </w:style>
 </w:styles>
 </file>
 

</xml_diff>